<commit_message>
Exam done with all the requirements met
</commit_message>
<xml_diff>
--- a/ASP.NET Fundamentals/C# Web Development Basics Retake Exam - 16 August 2023/Problem Description.docx
+++ b/ASP.NET Fundamentals/C# Web Development Basics Retake Exam - 16 August 2023/Problem Description.docx
@@ -46,12 +46,14 @@
         <w:pStyle w:val="1"/>
         <w:jc w:val="center"/>
       </w:pPr>
+      <w:proofErr w:type="spellStart"/>
       <w:r>
         <w:t>SoftUni</w:t>
       </w:r>
       <w:r>
         <w:t>Bazar</w:t>
       </w:r>
+      <w:proofErr w:type="spellEnd"/>
     </w:p>
     <w:p>
       <w:pPr>
@@ -673,7 +675,12 @@
         <w:t xml:space="preserve"> entity. </w:t>
       </w:r>
       <w:r>
-        <w:t xml:space="preserve">In order to do this, remove the comments from the block of code in the </w:t>
+        <w:t>In order to do this, remove the comments from the block of c</w:t>
+      </w:r>
+      <w:bookmarkStart w:id="0" w:name="_GoBack"/>
+      <w:bookmarkEnd w:id="0"/>
+      <w:r>
+        <w:t xml:space="preserve">ode in the </w:t>
       </w:r>
       <w:r>
         <w:rPr>
@@ -713,8 +720,38 @@
           <w:b/>
           <w:bCs/>
         </w:rPr>
-        <w:t>void OnModelCreating(ModelBuilder</w:t>
-      </w:r>
+        <w:t xml:space="preserve">void </w:t>
+      </w:r>
+      <w:proofErr w:type="spellStart"/>
+      <w:proofErr w:type="gramStart"/>
+      <w:r>
+        <w:rPr>
+          <w:rFonts w:ascii="Consolas" w:hAnsi="Consolas"/>
+          <w:b/>
+          <w:bCs/>
+        </w:rPr>
+        <w:t>OnModelCreating</w:t>
+      </w:r>
+      <w:proofErr w:type="spellEnd"/>
+      <w:r>
+        <w:rPr>
+          <w:rFonts w:ascii="Consolas" w:hAnsi="Consolas"/>
+          <w:b/>
+          <w:bCs/>
+        </w:rPr>
+        <w:t>(</w:t>
+      </w:r>
+      <w:proofErr w:type="spellStart"/>
+      <w:proofErr w:type="gramEnd"/>
+      <w:r>
+        <w:rPr>
+          <w:rFonts w:ascii="Consolas" w:hAnsi="Consolas"/>
+          <w:b/>
+          <w:bCs/>
+        </w:rPr>
+        <w:t>ModelBuilder</w:t>
+      </w:r>
+      <w:proofErr w:type="spellEnd"/>
       <w:r>
         <w:rPr>
           <w:rFonts w:cstheme="minorHAnsi"/>
@@ -749,6 +786,7 @@
         </w:rPr>
         <w:t xml:space="preserve"> </w:t>
       </w:r>
+      <w:proofErr w:type="spellStart"/>
       <w:r>
         <w:rPr>
           <w:rFonts w:ascii="Consolas" w:hAnsi="Consolas"/>
@@ -757,6 +795,7 @@
         </w:rPr>
         <w:t>DbContext</w:t>
       </w:r>
+      <w:proofErr w:type="spellEnd"/>
       <w:r>
         <w:rPr>
           <w:rFonts w:ascii="Consolas" w:hAnsi="Consolas"/>
@@ -879,6 +918,7 @@
         </w:rPr>
         <w:t xml:space="preserve"> </w:t>
       </w:r>
+      <w:proofErr w:type="spellStart"/>
       <w:r>
         <w:rPr>
           <w:rFonts w:ascii="Consolas" w:hAnsi="Consolas"/>
@@ -888,6 +928,7 @@
         </w:rPr>
         <w:t>IdentityUser</w:t>
       </w:r>
+      <w:proofErr w:type="spellEnd"/>
       <w:r>
         <w:rPr>
           <w:rFonts w:cstheme="minorHAnsi"/>
@@ -916,6 +957,7 @@
         </w:rPr>
         <w:t xml:space="preserve">Remove the unnecessary code from the </w:t>
       </w:r>
+      <w:proofErr w:type="spellStart"/>
       <w:r>
         <w:rPr>
           <w:rFonts w:ascii="Consolas" w:hAnsi="Consolas" w:cstheme="minorHAnsi"/>
@@ -925,6 +967,7 @@
         </w:rPr>
         <w:t>Login.cshtml</w:t>
       </w:r>
+      <w:proofErr w:type="spellEnd"/>
       <w:r>
         <w:rPr>
           <w:rFonts w:cstheme="minorHAnsi"/>
@@ -948,6 +991,7 @@
         </w:rPr>
         <w:t xml:space="preserve"> </w:t>
       </w:r>
+      <w:proofErr w:type="spellStart"/>
       <w:r>
         <w:rPr>
           <w:rFonts w:ascii="Consolas" w:hAnsi="Consolas" w:cstheme="minorHAnsi"/>
@@ -957,6 +1001,7 @@
         </w:rPr>
         <w:t>Register.cshtml</w:t>
       </w:r>
+      <w:proofErr w:type="spellEnd"/>
       <w:r>
         <w:rPr>
           <w:rFonts w:cstheme="minorHAnsi"/>
@@ -1043,6 +1088,7 @@
         </w:rPr>
         <w:t xml:space="preserve"> requirements for the </w:t>
       </w:r>
+      <w:proofErr w:type="spellStart"/>
       <w:r>
         <w:rPr>
           <w:rFonts w:ascii="Consolas" w:hAnsi="Consolas" w:cstheme="minorHAnsi"/>
@@ -1052,6 +1098,7 @@
         </w:rPr>
         <w:t>IdentityUser</w:t>
       </w:r>
+      <w:proofErr w:type="spellEnd"/>
       <w:r>
         <w:rPr>
           <w:rFonts w:cstheme="minorHAnsi"/>
@@ -1213,6 +1260,7 @@
         </w:rPr>
         <w:t xml:space="preserve"> of </w:t>
       </w:r>
+      <w:proofErr w:type="spellStart"/>
       <w:r>
         <w:rPr>
           <w:rFonts w:ascii="Consolas" w:hAnsi="Consolas"/>
@@ -1222,6 +1270,7 @@
         </w:rPr>
         <w:t>SoftUniBazar</w:t>
       </w:r>
+      <w:proofErr w:type="spellEnd"/>
       <w:r>
         <w:rPr>
           <w:lang w:val="sq-AL"/>
@@ -1260,8 +1309,8 @@
           <w:highlight w:val="yellow"/>
         </w:rPr>
       </w:pPr>
-      <w:bookmarkStart w:id="0" w:name="OLE_LINK3"/>
-      <w:bookmarkStart w:id="1" w:name="OLE_LINK4"/>
+      <w:bookmarkStart w:id="1" w:name="OLE_LINK3"/>
+      <w:bookmarkStart w:id="2" w:name="OLE_LINK4"/>
       <w:r>
         <w:rPr>
           <w:highlight w:val="yellow"/>
@@ -1879,6 +1928,7 @@
         </w:rPr>
         <w:t>format "</w:t>
       </w:r>
+      <w:proofErr w:type="spellStart"/>
       <w:r>
         <w:rPr>
           <w:rFonts w:ascii="Consolas" w:hAnsi="Consolas"/>
@@ -1886,8 +1936,29 @@
           <w:bCs/>
           <w:highlight w:val="yellow"/>
         </w:rPr>
-        <w:t>yyyy-MM-dd</w:t>
-      </w:r>
+        <w:t>yyyy</w:t>
+      </w:r>
+      <w:proofErr w:type="spellEnd"/>
+      <w:r>
+        <w:rPr>
+          <w:rFonts w:ascii="Consolas" w:hAnsi="Consolas"/>
+          <w:b/>
+          <w:bCs/>
+          <w:highlight w:val="yellow"/>
+        </w:rPr>
+        <w:t>-MM-</w:t>
+      </w:r>
+      <w:proofErr w:type="spellStart"/>
+      <w:r>
+        <w:rPr>
+          <w:rFonts w:ascii="Consolas" w:hAnsi="Consolas"/>
+          <w:b/>
+          <w:bCs/>
+          <w:highlight w:val="yellow"/>
+        </w:rPr>
+        <w:t>dd</w:t>
+      </w:r>
+      <w:proofErr w:type="spellEnd"/>
       <w:r>
         <w:rPr>
           <w:rFonts w:ascii="Consolas" w:hAnsi="Consolas"/>
@@ -1938,6 +2009,7 @@
         </w:rPr>
         <w:t xml:space="preserve">the </w:t>
       </w:r>
+      <w:proofErr w:type="spellStart"/>
       <w:r>
         <w:rPr>
           <w:rFonts w:ascii="Consolas" w:hAnsi="Consolas"/>
@@ -1949,6 +2021,7 @@
         </w:rPr>
         <w:t>DateTime</w:t>
       </w:r>
+      <w:proofErr w:type="spellEnd"/>
       <w:r>
         <w:rPr>
           <w:highlight w:val="yellow"/>
@@ -2000,6 +2073,7 @@
         </w:rPr>
         <w:t xml:space="preserve">Has </w:t>
       </w:r>
+      <w:proofErr w:type="spellStart"/>
       <w:r>
         <w:rPr>
           <w:rFonts w:ascii="Consolas" w:hAnsi="Consolas"/>
@@ -2018,6 +2092,7 @@
         </w:rPr>
         <w:t>Id</w:t>
       </w:r>
+      <w:proofErr w:type="spellEnd"/>
       <w:r>
         <w:rPr>
           <w:highlight w:val="yellow"/>
@@ -2108,8 +2183,8 @@
         <w:t>)</w:t>
       </w:r>
     </w:p>
-    <w:bookmarkEnd w:id="0"/>
     <w:bookmarkEnd w:id="1"/>
+    <w:bookmarkEnd w:id="2"/>
     <w:p>
       <w:pPr>
         <w:pStyle w:val="3"/>
@@ -2118,6 +2193,7 @@
           <w:highlight w:val="yellow"/>
         </w:rPr>
       </w:pPr>
+      <w:proofErr w:type="spellStart"/>
       <w:r>
         <w:rPr>
           <w:highlight w:val="yellow"/>
@@ -2125,6 +2201,7 @@
         </w:rPr>
         <w:t>Category</w:t>
       </w:r>
+      <w:proofErr w:type="spellEnd"/>
     </w:p>
     <w:p>
       <w:pPr>
@@ -2341,8 +2418,8 @@
           <w:highlight w:val="yellow"/>
         </w:rPr>
       </w:pPr>
-      <w:bookmarkStart w:id="2" w:name="OLE_LINK7"/>
-      <w:bookmarkStart w:id="3" w:name="OLE_LINK8"/>
+      <w:bookmarkStart w:id="3" w:name="OLE_LINK7"/>
+      <w:bookmarkStart w:id="4" w:name="OLE_LINK8"/>
       <w:r>
         <w:rPr>
           <w:rStyle w:val="CodeChar"/>
@@ -2375,14 +2452,21 @@
         <w:rPr>
           <w:highlight w:val="yellow"/>
         </w:rPr>
-        <w:t xml:space="preserve"> a </w:t>
-      </w:r>
-      <w:r>
-        <w:rPr>
-          <w:highlight w:val="yellow"/>
-        </w:rPr>
         <w:t xml:space="preserve"> </w:t>
       </w:r>
+      <w:proofErr w:type="gramStart"/>
+      <w:r>
+        <w:rPr>
+          <w:highlight w:val="yellow"/>
+        </w:rPr>
+        <w:t xml:space="preserve">a </w:t>
+      </w:r>
+      <w:r>
+        <w:rPr>
+          <w:highlight w:val="yellow"/>
+        </w:rPr>
+        <w:t xml:space="preserve"> </w:t>
+      </w:r>
       <w:r>
         <w:rPr>
           <w:rStyle w:val="CodeChar"/>
@@ -2392,6 +2476,7 @@
         </w:rPr>
         <w:t>string</w:t>
       </w:r>
+      <w:proofErr w:type="gramEnd"/>
       <w:r>
         <w:rPr>
           <w:rStyle w:val="CodeChar"/>
@@ -2492,6 +2577,7 @@
         </w:rPr>
         <w:t xml:space="preserve">– </w:t>
       </w:r>
+      <w:proofErr w:type="spellStart"/>
       <w:r>
         <w:rPr>
           <w:rFonts w:ascii="Consolas" w:hAnsi="Consolas"/>
@@ -2501,6 +2587,7 @@
         </w:rPr>
         <w:t>IdentityUser</w:t>
       </w:r>
+      <w:proofErr w:type="spellEnd"/>
     </w:p>
     <w:p>
       <w:pPr>
@@ -2675,8 +2762,8 @@
         <w:t>Ad</w:t>
       </w:r>
     </w:p>
-    <w:bookmarkEnd w:id="2"/>
     <w:bookmarkEnd w:id="3"/>
+    <w:bookmarkEnd w:id="4"/>
     <w:p>
       <w:pPr>
         <w:jc w:val="both"/>
@@ -3211,22 +3298,40 @@
         <w:pStyle w:val="3"/>
       </w:pPr>
       <w:r>
+        <w:rPr>
+          <w:highlight w:val="yellow"/>
+        </w:rPr>
         <w:lastRenderedPageBreak/>
         <w:t>/</w:t>
       </w:r>
       <w:r>
+        <w:rPr>
+          <w:highlight w:val="yellow"/>
+        </w:rPr>
         <w:t>Ad</w:t>
       </w:r>
       <w:r>
+        <w:rPr>
+          <w:highlight w:val="yellow"/>
+        </w:rPr>
         <w:t>/All (logged-in user</w:t>
       </w:r>
       <w:r>
+        <w:rPr>
+          <w:highlight w:val="yellow"/>
+        </w:rPr>
         <w:t xml:space="preserve">, not creator of an </w:t>
       </w:r>
       <w:r>
+        <w:rPr>
+          <w:highlight w:val="yellow"/>
+        </w:rPr>
         <w:t>ad</w:t>
       </w:r>
       <w:r>
+        <w:rPr>
+          <w:highlight w:val="yellow"/>
+        </w:rPr>
         <w:t>)</w:t>
       </w:r>
     </w:p>
@@ -3417,19 +3522,34 @@
         <w:pStyle w:val="3"/>
       </w:pPr>
       <w:r>
+        <w:rPr>
+          <w:highlight w:val="yellow"/>
+        </w:rPr>
         <w:lastRenderedPageBreak/>
         <w:t>/</w:t>
       </w:r>
       <w:r>
+        <w:rPr>
+          <w:highlight w:val="yellow"/>
+        </w:rPr>
         <w:t>Ad</w:t>
       </w:r>
       <w:r>
+        <w:rPr>
+          <w:highlight w:val="yellow"/>
+        </w:rPr>
         <w:t>/</w:t>
       </w:r>
       <w:r>
+        <w:rPr>
+          <w:highlight w:val="yellow"/>
+        </w:rPr>
         <w:t>Cart</w:t>
       </w:r>
       <w:r>
+        <w:rPr>
+          <w:highlight w:val="yellow"/>
+        </w:rPr>
         <w:t xml:space="preserve"> (logged-in user)</w:t>
       </w:r>
     </w:p>
@@ -3497,6 +3617,7 @@
         <w:rPr>
           <w:b/>
           <w:bCs/>
+          <w:highlight w:val="yellow"/>
           <w:u w:val="single"/>
         </w:rPr>
         <w:t>NOTE:</w:t>
@@ -3505,26 +3626,41 @@
         <w:rPr>
           <w:b/>
           <w:bCs/>
+          <w:highlight w:val="yellow"/>
         </w:rPr>
         <w:t xml:space="preserve"> </w:t>
       </w:r>
-      <w:r>
-        <w:rPr>
+      <w:proofErr w:type="gramStart"/>
+      <w:r>
+        <w:rPr>
+          <w:highlight w:val="yellow"/>
           <w:lang w:val="en-GB"/>
         </w:rPr>
-        <w:t xml:space="preserve">the </w:t>
-      </w:r>
+        <w:t>the</w:t>
+      </w:r>
+      <w:proofErr w:type="gramEnd"/>
+      <w:r>
+        <w:rPr>
+          <w:highlight w:val="yellow"/>
+          <w:lang w:val="en-GB"/>
+        </w:rPr>
+        <w:t xml:space="preserve"> </w:t>
+      </w:r>
+      <w:proofErr w:type="spellStart"/>
       <w:r>
         <w:rPr>
           <w:rFonts w:ascii="Consolas" w:hAnsi="Consolas"/>
           <w:b/>
           <w:bCs/>
+          <w:highlight w:val="yellow"/>
           <w:lang w:val="en-GB"/>
         </w:rPr>
         <w:t>DateTime</w:t>
       </w:r>
-      <w:r>
-        <w:rPr>
+      <w:proofErr w:type="spellEnd"/>
+      <w:r>
+        <w:rPr>
+          <w:highlight w:val="yellow"/>
           <w:lang w:val="en-GB"/>
         </w:rPr>
         <w:t xml:space="preserve"> format is recommended, if you are having troubles with the one in the image, you are </w:t>
@@ -3533,12 +3669,14 @@
         <w:rPr>
           <w:b/>
           <w:bCs/>
+          <w:highlight w:val="yellow"/>
           <w:lang w:val="en-GB"/>
         </w:rPr>
         <w:t>free</w:t>
       </w:r>
       <w:r>
         <w:rPr>
+          <w:highlight w:val="yellow"/>
           <w:lang w:val="en-GB"/>
         </w:rPr>
         <w:t xml:space="preserve"> to use </w:t>
@@ -3547,12 +3685,14 @@
         <w:rPr>
           <w:b/>
           <w:bCs/>
+          <w:highlight w:val="yellow"/>
           <w:lang w:val="en-GB"/>
         </w:rPr>
         <w:t>another</w:t>
       </w:r>
       <w:r>
         <w:rPr>
+          <w:highlight w:val="yellow"/>
           <w:lang w:val="en-GB"/>
         </w:rPr>
         <w:t xml:space="preserve"> one.</w:t>
@@ -3567,16 +3707,28 @@
         </w:rPr>
       </w:pPr>
       <w:r>
+        <w:rPr>
+          <w:highlight w:val="yellow"/>
+        </w:rPr>
         <w:lastRenderedPageBreak/>
         <w:t>/</w:t>
       </w:r>
       <w:r>
+        <w:rPr>
+          <w:highlight w:val="yellow"/>
+        </w:rPr>
         <w:t>Ad</w:t>
       </w:r>
       <w:r>
+        <w:rPr>
+          <w:highlight w:val="yellow"/>
+        </w:rPr>
         <w:t>/Add</w:t>
       </w:r>
       <w:r>
+        <w:rPr>
+          <w:highlight w:val="yellow"/>
+        </w:rPr>
         <w:t xml:space="preserve"> (logged-in user)</w:t>
       </w:r>
       <w:r>
@@ -3643,6 +3795,7 @@
         <w:rPr>
           <w:b/>
           <w:bCs/>
+          <w:highlight w:val="yellow"/>
           <w:u w:val="single"/>
         </w:rPr>
         <w:t>NOTE:</w:t>
@@ -3651,38 +3804,55 @@
         <w:rPr>
           <w:b/>
           <w:bCs/>
+          <w:highlight w:val="yellow"/>
         </w:rPr>
         <w:t xml:space="preserve"> </w:t>
       </w:r>
-      <w:r>
-        <w:rPr>
+      <w:proofErr w:type="gramStart"/>
+      <w:r>
+        <w:rPr>
+          <w:highlight w:val="yellow"/>
           <w:lang w:val="en-GB"/>
         </w:rPr>
-        <w:t xml:space="preserve">the </w:t>
-      </w:r>
+        <w:t>the</w:t>
+      </w:r>
+      <w:proofErr w:type="gramEnd"/>
+      <w:r>
+        <w:rPr>
+          <w:highlight w:val="yellow"/>
+          <w:lang w:val="en-GB"/>
+        </w:rPr>
+        <w:t xml:space="preserve"> </w:t>
+      </w:r>
+      <w:proofErr w:type="spellStart"/>
       <w:r>
         <w:rPr>
           <w:rFonts w:ascii="Consolas" w:hAnsi="Consolas"/>
           <w:b/>
           <w:bCs/>
+          <w:highlight w:val="yellow"/>
           <w:lang w:val="en-GB"/>
         </w:rPr>
         <w:t>DateTime</w:t>
       </w:r>
-      <w:r>
-        <w:rPr>
+      <w:proofErr w:type="spellEnd"/>
+      <w:r>
+        <w:rPr>
+          <w:highlight w:val="yellow"/>
           <w:lang w:val="en-GB"/>
         </w:rPr>
         <w:t xml:space="preserve"> format i</w:t>
       </w:r>
       <w:r>
         <w:rPr>
+          <w:highlight w:val="yellow"/>
           <w:lang w:val="en-GB"/>
         </w:rPr>
         <w:t>s</w:t>
       </w:r>
       <w:r>
         <w:rPr>
+          <w:highlight w:val="yellow"/>
           <w:lang w:val="en-GB"/>
         </w:rPr>
         <w:t xml:space="preserve"> recommended, if you are having troubles with the one in the image, you are </w:t>
@@ -3691,12 +3861,14 @@
         <w:rPr>
           <w:b/>
           <w:bCs/>
+          <w:highlight w:val="yellow"/>
           <w:lang w:val="en-GB"/>
         </w:rPr>
         <w:t>free</w:t>
       </w:r>
       <w:r>
         <w:rPr>
+          <w:highlight w:val="yellow"/>
           <w:lang w:val="en-GB"/>
         </w:rPr>
         <w:t xml:space="preserve"> to use </w:t>
@@ -3705,18 +3877,21 @@
         <w:rPr>
           <w:b/>
           <w:bCs/>
+          <w:highlight w:val="yellow"/>
           <w:lang w:val="en-GB"/>
         </w:rPr>
         <w:t>another</w:t>
       </w:r>
       <w:r>
         <w:rPr>
+          <w:highlight w:val="yellow"/>
           <w:lang w:val="en-GB"/>
         </w:rPr>
         <w:t xml:space="preserve"> one</w:t>
       </w:r>
       <w:r>
         <w:rPr>
+          <w:highlight w:val="yellow"/>
           <w:lang w:val="en-GB"/>
         </w:rPr>
         <w:t>.</w:t>
@@ -3727,22 +3902,34 @@
         <w:pStyle w:val="3"/>
       </w:pPr>
       <w:r>
+        <w:rPr>
+          <w:highlight w:val="yellow"/>
+        </w:rPr>
         <w:lastRenderedPageBreak/>
         <w:t>/</w:t>
       </w:r>
       <w:r>
+        <w:rPr>
+          <w:highlight w:val="yellow"/>
+        </w:rPr>
         <w:t>Ad</w:t>
       </w:r>
       <w:r>
-        <w:t>/</w:t>
-      </w:r>
-      <w:r>
-        <w:t>Edit/</w:t>
-      </w:r>
-      <w:r>
+        <w:rPr>
+          <w:highlight w:val="yellow"/>
+        </w:rPr>
+        <w:t>/Edit/</w:t>
+      </w:r>
+      <w:r>
+        <w:rPr>
+          <w:highlight w:val="yellow"/>
+        </w:rPr>
         <w:t>{id}</w:t>
       </w:r>
       <w:r>
+        <w:rPr>
+          <w:highlight w:val="yellow"/>
+        </w:rPr>
         <w:t xml:space="preserve"> (logged-in user)</w:t>
       </w:r>
       <w:r>
@@ -3809,6 +3996,7 @@
         <w:rPr>
           <w:b/>
           <w:bCs/>
+          <w:highlight w:val="yellow"/>
           <w:u w:val="single"/>
         </w:rPr>
         <w:t>NOTE:</w:t>
@@ -3817,38 +4005,55 @@
         <w:rPr>
           <w:b/>
           <w:bCs/>
+          <w:highlight w:val="yellow"/>
         </w:rPr>
         <w:t xml:space="preserve"> </w:t>
       </w:r>
-      <w:r>
-        <w:rPr>
+      <w:proofErr w:type="gramStart"/>
+      <w:r>
+        <w:rPr>
+          <w:highlight w:val="yellow"/>
           <w:lang w:val="en-GB"/>
         </w:rPr>
-        <w:t xml:space="preserve">the </w:t>
-      </w:r>
+        <w:t>the</w:t>
+      </w:r>
+      <w:proofErr w:type="gramEnd"/>
+      <w:r>
+        <w:rPr>
+          <w:highlight w:val="yellow"/>
+          <w:lang w:val="en-GB"/>
+        </w:rPr>
+        <w:t xml:space="preserve"> </w:t>
+      </w:r>
+      <w:proofErr w:type="spellStart"/>
       <w:r>
         <w:rPr>
           <w:rFonts w:ascii="Consolas" w:hAnsi="Consolas"/>
           <w:b/>
           <w:bCs/>
+          <w:highlight w:val="yellow"/>
           <w:lang w:val="en-GB"/>
         </w:rPr>
         <w:t>DateTime</w:t>
       </w:r>
-      <w:r>
-        <w:rPr>
+      <w:proofErr w:type="spellEnd"/>
+      <w:r>
+        <w:rPr>
+          <w:highlight w:val="yellow"/>
           <w:lang w:val="en-GB"/>
         </w:rPr>
         <w:t xml:space="preserve"> format </w:t>
       </w:r>
       <w:r>
         <w:rPr>
+          <w:highlight w:val="yellow"/>
           <w:lang w:val="en-GB"/>
         </w:rPr>
         <w:t>is</w:t>
       </w:r>
       <w:r>
         <w:rPr>
+          <w:highlight w:val="yellow"/>
           <w:lang w:val="en-GB"/>
         </w:rPr>
         <w:t xml:space="preserve"> recommended, if you are having troubles with the one in the image, you are </w:t>
@@ -3857,12 +4062,14 @@
         <w:rPr>
           <w:b/>
           <w:bCs/>
+          <w:highlight w:val="yellow"/>
           <w:lang w:val="en-GB"/>
         </w:rPr>
         <w:t>free</w:t>
       </w:r>
       <w:r>
         <w:rPr>
+          <w:highlight w:val="yellow"/>
           <w:lang w:val="en-GB"/>
         </w:rPr>
         <w:t xml:space="preserve"> to use </w:t>
@@ -3871,18 +4078,21 @@
         <w:rPr>
           <w:b/>
           <w:bCs/>
+          <w:highlight w:val="yellow"/>
           <w:lang w:val="en-GB"/>
         </w:rPr>
         <w:t>another</w:t>
       </w:r>
       <w:r>
         <w:rPr>
+          <w:highlight w:val="yellow"/>
           <w:lang w:val="en-GB"/>
         </w:rPr>
         <w:t xml:space="preserve"> one</w:t>
       </w:r>
       <w:r>
         <w:rPr>
+          <w:highlight w:val="yellow"/>
           <w:lang w:val="en-GB"/>
         </w:rPr>
         <w:t>.</w:t>
@@ -3928,24 +4138,28 @@
       <w:r>
         <w:rPr>
           <w:noProof/>
+          <w:highlight w:val="yellow"/>
         </w:rPr>
         <w:t>/</w:t>
       </w:r>
       <w:r>
         <w:rPr>
           <w:noProof/>
+          <w:highlight w:val="yellow"/>
         </w:rPr>
         <w:t>Ad</w:t>
       </w:r>
       <w:r>
         <w:rPr>
           <w:noProof/>
+          <w:highlight w:val="yellow"/>
         </w:rPr>
         <w:t>/</w:t>
       </w:r>
       <w:r>
         <w:rPr>
           <w:noProof/>
+          <w:highlight w:val="yellow"/>
           <w:lang w:val="bg-BG"/>
         </w:rPr>
         <w:t>AddToCart</w:t>
@@ -3953,91 +4167,161 @@
       <w:r>
         <w:rPr>
           <w:noProof/>
+          <w:highlight w:val="yellow"/>
         </w:rPr>
         <w:t>?</w:t>
       </w:r>
       <w:r>
         <w:rPr>
           <w:noProof/>
+          <w:highlight w:val="yellow"/>
         </w:rPr>
         <w:t>i</w:t>
       </w:r>
       <w:r>
         <w:rPr>
           <w:noProof/>
+          <w:highlight w:val="yellow"/>
         </w:rPr>
         <w:t>d</w:t>
       </w:r>
       <w:r>
         <w:rPr>
           <w:noProof/>
+          <w:highlight w:val="yellow"/>
         </w:rPr>
         <w:t>={</w:t>
       </w:r>
       <w:r>
         <w:rPr>
           <w:noProof/>
+          <w:highlight w:val="yellow"/>
         </w:rPr>
         <w:t>id</w:t>
       </w:r>
       <w:r>
         <w:rPr>
           <w:noProof/>
+          <w:highlight w:val="yellow"/>
         </w:rPr>
         <w:t>} (logged-in user)</w:t>
       </w:r>
     </w:p>
     <w:p>
-      <w:bookmarkStart w:id="4" w:name="_GoBack"/>
-      <w:r>
+      <w:r>
+        <w:rPr>
+          <w:highlight w:val="yellow"/>
+        </w:rPr>
         <w:t xml:space="preserve">Adds the </w:t>
       </w:r>
       <w:r>
+        <w:rPr>
+          <w:highlight w:val="yellow"/>
+        </w:rPr>
         <w:t xml:space="preserve">selected </w:t>
       </w:r>
       <w:r>
+        <w:rPr>
+          <w:highlight w:val="yellow"/>
+        </w:rPr>
         <w:t>ad</w:t>
       </w:r>
       <w:r>
+        <w:rPr>
+          <w:highlight w:val="yellow"/>
+        </w:rPr>
         <w:t xml:space="preserve"> to the user</w:t>
       </w:r>
       <w:r>
+        <w:rPr>
+          <w:highlight w:val="yellow"/>
+        </w:rPr>
         <w:t>'</w:t>
       </w:r>
       <w:r>
+        <w:rPr>
+          <w:highlight w:val="yellow"/>
+        </w:rPr>
         <w:t xml:space="preserve">s collection of </w:t>
       </w:r>
       <w:r>
+        <w:rPr>
+          <w:highlight w:val="yellow"/>
+        </w:rPr>
         <w:t>ads</w:t>
       </w:r>
       <w:r>
+        <w:rPr>
+          <w:highlight w:val="yellow"/>
+        </w:rPr>
         <w:t xml:space="preserve">. If the </w:t>
       </w:r>
       <w:r>
+        <w:rPr>
+          <w:highlight w:val="yellow"/>
+        </w:rPr>
         <w:t>ad</w:t>
       </w:r>
       <w:r>
+        <w:rPr>
+          <w:highlight w:val="yellow"/>
+        </w:rPr>
         <w:t xml:space="preserve"> is already in their collection, it shouldn</w:t>
       </w:r>
       <w:r>
+        <w:rPr>
+          <w:highlight w:val="yellow"/>
+        </w:rPr>
         <w:t>'</w:t>
       </w:r>
       <w:r>
+        <w:rPr>
+          <w:highlight w:val="yellow"/>
+        </w:rPr>
         <w:t>t be added</w:t>
       </w:r>
       <w:r>
+        <w:rPr>
+          <w:highlight w:val="yellow"/>
+        </w:rPr>
         <w:t>. If everything is successful, the user must be redirect</w:t>
       </w:r>
       <w:r>
+        <w:rPr>
+          <w:highlight w:val="yellow"/>
+        </w:rPr>
         <w:t>ed</w:t>
       </w:r>
       <w:r>
-        <w:t xml:space="preserve"> to the </w:t>
-      </w:r>
-      <w:r>
-        <w:t>their collection</w:t>
-      </w:r>
-      <w:r>
+        <w:rPr>
+          <w:highlight w:val="yellow"/>
+        </w:rPr>
+        <w:t xml:space="preserve"> to </w:t>
+      </w:r>
+      <w:proofErr w:type="gramStart"/>
+      <w:r>
+        <w:rPr>
+          <w:highlight w:val="yellow"/>
+        </w:rPr>
+        <w:t xml:space="preserve">the </w:t>
+      </w:r>
+      <w:r>
+        <w:rPr>
+          <w:highlight w:val="yellow"/>
+        </w:rPr>
+        <w:t>their</w:t>
+      </w:r>
+      <w:proofErr w:type="gramEnd"/>
+      <w:r>
+        <w:rPr>
+          <w:highlight w:val="yellow"/>
+        </w:rPr>
+        <w:t xml:space="preserve"> collection</w:t>
+      </w:r>
+      <w:r>
+        <w:rPr>
+          <w:highlight w:val="yellow"/>
+        </w:rPr>
         <w:t xml:space="preserve"> "</w:t>
       </w:r>
       <w:r>
@@ -4045,6 +4329,7 @@
           <w:rFonts w:ascii="Consolas" w:hAnsi="Consolas"/>
           <w:b/>
           <w:bCs/>
+          <w:highlight w:val="yellow"/>
         </w:rPr>
         <w:t>/</w:t>
       </w:r>
@@ -4053,6 +4338,7 @@
           <w:rFonts w:ascii="Consolas" w:hAnsi="Consolas"/>
           <w:b/>
           <w:bCs/>
+          <w:highlight w:val="yellow"/>
         </w:rPr>
         <w:t>Ad</w:t>
       </w:r>
@@ -4061,6 +4347,7 @@
           <w:rFonts w:ascii="Consolas" w:hAnsi="Consolas"/>
           <w:b/>
           <w:bCs/>
+          <w:highlight w:val="yellow"/>
         </w:rPr>
         <w:t>/</w:t>
       </w:r>
@@ -4069,175 +4356,205 @@
           <w:rFonts w:ascii="Consolas" w:hAnsi="Consolas"/>
           <w:b/>
           <w:bCs/>
+          <w:highlight w:val="yellow"/>
         </w:rPr>
         <w:t>Cart</w:t>
       </w:r>
       <w:r>
+        <w:rPr>
+          <w:highlight w:val="yellow"/>
+        </w:rPr>
         <w:t>"</w:t>
       </w:r>
       <w:r>
+        <w:rPr>
+          <w:highlight w:val="yellow"/>
+        </w:rPr>
         <w:t xml:space="preserve"> page.</w:t>
-      </w:r>
-    </w:p>
-    <w:bookmarkEnd w:id="4"/>
-    <w:p>
-      <w:pPr>
-        <w:pStyle w:val="3"/>
-        <w:rPr>
-          <w:noProof/>
-        </w:rPr>
-      </w:pPr>
-      <w:r>
-        <w:rPr>
-          <w:noProof/>
-        </w:rPr>
-        <w:t>/</w:t>
-      </w:r>
-      <w:r>
-        <w:rPr>
-          <w:noProof/>
-        </w:rPr>
-        <w:t>Ad</w:t>
-      </w:r>
-      <w:r>
-        <w:rPr>
-          <w:noProof/>
-        </w:rPr>
-        <w:t>/</w:t>
-      </w:r>
-      <w:r>
-        <w:rPr>
-          <w:noProof/>
-          <w:lang w:val="bg-BG"/>
-        </w:rPr>
-        <w:t>RemoveFromCart</w:t>
-      </w:r>
-      <w:r>
-        <w:rPr>
-          <w:noProof/>
-        </w:rPr>
-        <w:t>?</w:t>
-      </w:r>
-      <w:r>
-        <w:rPr>
-          <w:noProof/>
-        </w:rPr>
-        <w:t>i</w:t>
-      </w:r>
-      <w:r>
-        <w:rPr>
-          <w:noProof/>
-        </w:rPr>
-        <w:t>d</w:t>
-      </w:r>
-      <w:r>
-        <w:rPr>
-          <w:noProof/>
-        </w:rPr>
-        <w:t>=</w:t>
-      </w:r>
-      <w:r>
-        <w:rPr>
-          <w:noProof/>
-        </w:rPr>
-        <w:t>{</w:t>
-      </w:r>
-      <w:r>
-        <w:rPr>
-          <w:noProof/>
-        </w:rPr>
-        <w:t>id</w:t>
-      </w:r>
-      <w:r>
-        <w:rPr>
-          <w:noProof/>
-        </w:rPr>
-        <w:t>}</w:t>
-      </w:r>
-      <w:r>
-        <w:rPr>
-          <w:noProof/>
-        </w:rPr>
-        <w:t xml:space="preserve"> </w:t>
-      </w:r>
-      <w:r>
-        <w:rPr>
-          <w:noProof/>
-        </w:rPr>
-        <w:t>(logged-in user)</w:t>
       </w:r>
     </w:p>
     <w:p>
-      <w:r>
-        <w:t xml:space="preserve">Removes the selected </w:t>
-      </w:r>
-      <w:r>
-        <w:t>ad</w:t>
-      </w:r>
-      <w:r>
-        <w:t xml:space="preserve"> from the user</w:t>
-      </w:r>
-      <w:r>
-        <w:t>'</w:t>
-      </w:r>
-      <w:r>
-        <w:t xml:space="preserve">s collection of </w:t>
-      </w:r>
-      <w:r>
-        <w:t>ads</w:t>
-      </w:r>
-      <w:r>
-        <w:t>. If everything is successful, the user must be redirect</w:t>
-      </w:r>
-      <w:r>
-        <w:t>ed</w:t>
-      </w:r>
-      <w:r>
-        <w:t xml:space="preserve"> to </w:t>
-      </w:r>
-      <w:r>
-        <w:t>home</w:t>
-      </w:r>
-      <w:r>
-        <w:t xml:space="preserve"> "</w:t>
-      </w:r>
-      <w:r>
-        <w:rPr>
-          <w:rFonts w:ascii="Consolas" w:hAnsi="Consolas"/>
-          <w:b/>
-          <w:bCs/>
+      <w:pPr>
+        <w:pStyle w:val="3"/>
+        <w:rPr>
+          <w:noProof/>
+        </w:rPr>
+      </w:pPr>
+      <w:r>
+        <w:rPr>
+          <w:noProof/>
         </w:rPr>
         <w:t>/</w:t>
       </w:r>
       <w:r>
         <w:rPr>
-          <w:rFonts w:ascii="Consolas" w:hAnsi="Consolas"/>
-          <w:b/>
-          <w:bCs/>
+          <w:noProof/>
+          <w:highlight w:val="yellow"/>
         </w:rPr>
         <w:t>Ad</w:t>
       </w:r>
       <w:r>
         <w:rPr>
-          <w:rFonts w:ascii="Consolas" w:hAnsi="Consolas"/>
-          <w:b/>
-          <w:bCs/>
+          <w:noProof/>
+          <w:highlight w:val="yellow"/>
         </w:rPr>
         <w:t>/</w:t>
       </w:r>
       <w:r>
         <w:rPr>
-          <w:rFonts w:ascii="Consolas" w:hAnsi="Consolas"/>
-          <w:b/>
-          <w:bCs/>
-        </w:rPr>
-        <w:t>All</w:t>
-      </w:r>
-      <w:r>
-        <w:t>" page.</w:t>
+          <w:noProof/>
+          <w:highlight w:val="yellow"/>
+          <w:lang w:val="bg-BG"/>
+        </w:rPr>
+        <w:t>RemoveFromCart</w:t>
+      </w:r>
+      <w:r>
+        <w:rPr>
+          <w:noProof/>
+          <w:highlight w:val="yellow"/>
+        </w:rPr>
+        <w:t>?</w:t>
+      </w:r>
+      <w:r>
+        <w:rPr>
+          <w:noProof/>
+          <w:highlight w:val="yellow"/>
+        </w:rPr>
+        <w:t>i</w:t>
+      </w:r>
+      <w:r>
+        <w:rPr>
+          <w:noProof/>
+          <w:highlight w:val="yellow"/>
+        </w:rPr>
+        <w:t>d={</w:t>
+      </w:r>
+      <w:r>
+        <w:rPr>
+          <w:noProof/>
+          <w:highlight w:val="yellow"/>
+        </w:rPr>
+        <w:t>id</w:t>
+      </w:r>
+      <w:r>
+        <w:rPr>
+          <w:noProof/>
+          <w:highlight w:val="yellow"/>
+        </w:rPr>
+        <w:t>} (logged-in user)</w:t>
       </w:r>
     </w:p>
     <w:p>
+      <w:r>
+        <w:rPr>
+          <w:highlight w:val="yellow"/>
+        </w:rPr>
+        <w:t xml:space="preserve">Removes the selected </w:t>
+      </w:r>
+      <w:r>
+        <w:rPr>
+          <w:highlight w:val="yellow"/>
+        </w:rPr>
+        <w:t>ad</w:t>
+      </w:r>
+      <w:r>
+        <w:rPr>
+          <w:highlight w:val="yellow"/>
+        </w:rPr>
+        <w:t xml:space="preserve"> from the user</w:t>
+      </w:r>
+      <w:r>
+        <w:rPr>
+          <w:highlight w:val="yellow"/>
+        </w:rPr>
+        <w:t>'</w:t>
+      </w:r>
+      <w:r>
+        <w:rPr>
+          <w:highlight w:val="yellow"/>
+        </w:rPr>
+        <w:t xml:space="preserve">s collection of </w:t>
+      </w:r>
+      <w:r>
+        <w:rPr>
+          <w:highlight w:val="yellow"/>
+        </w:rPr>
+        <w:t>ads</w:t>
+      </w:r>
+      <w:r>
+        <w:rPr>
+          <w:highlight w:val="yellow"/>
+        </w:rPr>
+        <w:t>. If everything is successful, the user must be redirect</w:t>
+      </w:r>
+      <w:r>
+        <w:rPr>
+          <w:highlight w:val="yellow"/>
+        </w:rPr>
+        <w:t>ed</w:t>
+      </w:r>
+      <w:r>
+        <w:rPr>
+          <w:highlight w:val="yellow"/>
+        </w:rPr>
+        <w:t xml:space="preserve"> to </w:t>
+      </w:r>
+      <w:r>
+        <w:rPr>
+          <w:highlight w:val="yellow"/>
+        </w:rPr>
+        <w:t>home</w:t>
+      </w:r>
+      <w:r>
+        <w:rPr>
+          <w:highlight w:val="yellow"/>
+        </w:rPr>
+        <w:t xml:space="preserve"> "</w:t>
+      </w:r>
+      <w:r>
+        <w:rPr>
+          <w:rFonts w:ascii="Consolas" w:hAnsi="Consolas"/>
+          <w:b/>
+          <w:bCs/>
+          <w:highlight w:val="yellow"/>
+        </w:rPr>
+        <w:t>/</w:t>
+      </w:r>
+      <w:r>
+        <w:rPr>
+          <w:rFonts w:ascii="Consolas" w:hAnsi="Consolas"/>
+          <w:b/>
+          <w:bCs/>
+          <w:highlight w:val="yellow"/>
+        </w:rPr>
+        <w:t>Ad</w:t>
+      </w:r>
+      <w:r>
+        <w:rPr>
+          <w:rFonts w:ascii="Consolas" w:hAnsi="Consolas"/>
+          <w:b/>
+          <w:bCs/>
+          <w:highlight w:val="yellow"/>
+        </w:rPr>
+        <w:t>/</w:t>
+      </w:r>
+      <w:r>
+        <w:rPr>
+          <w:rFonts w:ascii="Consolas" w:hAnsi="Consolas"/>
+          <w:b/>
+          <w:bCs/>
+          <w:highlight w:val="yellow"/>
+        </w:rPr>
+        <w:t>All</w:t>
+      </w:r>
+      <w:r>
+        <w:rPr>
+          <w:highlight w:val="yellow"/>
+        </w:rPr>
+        <w:t>" page.</w:t>
+      </w:r>
+    </w:p>
+    <w:p>
       <w:pPr>
         <w:jc w:val="both"/>
       </w:pPr>
@@ -4283,6 +4600,7 @@
       <w:r>
         <w:t xml:space="preserve"> </w:t>
       </w:r>
+      <w:proofErr w:type="spellStart"/>
       <w:r>
         <w:rPr>
           <w:rFonts w:ascii="Consolas" w:hAnsi="Consolas"/>
@@ -4291,6 +4609,7 @@
         </w:rPr>
         <w:t>SoftUniBazar</w:t>
       </w:r>
+      <w:proofErr w:type="spellEnd"/>
       <w:r>
         <w:rPr>
           <w:b/>
@@ -4324,12 +4643,14 @@
         <w:rPr>
           <w:rStyle w:val="CodeChar"/>
           <w:rFonts w:asciiTheme="minorHAnsi" w:hAnsiTheme="minorHAnsi" w:cstheme="minorHAnsi"/>
+          <w:highlight w:val="yellow"/>
         </w:rPr>
         <w:t>Guests</w:t>
       </w:r>
       <w:r>
         <w:rPr>
           <w:rFonts w:cstheme="minorHAnsi"/>
+          <w:highlight w:val="yellow"/>
         </w:rPr>
         <w:t xml:space="preserve"> can </w:t>
       </w:r>
@@ -4337,6 +4658,7 @@
         <w:rPr>
           <w:rStyle w:val="CodeChar"/>
           <w:rFonts w:asciiTheme="minorHAnsi" w:hAnsiTheme="minorHAnsi" w:cstheme="minorHAnsi"/>
+          <w:highlight w:val="yellow"/>
         </w:rPr>
         <w:t>R</w:t>
       </w:r>
@@ -4344,6 +4666,7 @@
         <w:rPr>
           <w:rStyle w:val="CodeChar"/>
           <w:rFonts w:asciiTheme="minorHAnsi" w:hAnsiTheme="minorHAnsi" w:cstheme="minorHAnsi"/>
+          <w:highlight w:val="yellow"/>
         </w:rPr>
         <w:t>egiste</w:t>
       </w:r>
@@ -4351,12 +4674,14 @@
         <w:rPr>
           <w:rStyle w:val="CodeChar"/>
           <w:rFonts w:asciiTheme="minorHAnsi" w:hAnsiTheme="minorHAnsi" w:cstheme="minorHAnsi"/>
+          <w:highlight w:val="yellow"/>
         </w:rPr>
         <w:t>r</w:t>
       </w:r>
       <w:r>
         <w:rPr>
           <w:rFonts w:cstheme="minorHAnsi"/>
+          <w:highlight w:val="yellow"/>
         </w:rPr>
         <w:t xml:space="preserve">, </w:t>
       </w:r>
@@ -4364,6 +4689,7 @@
         <w:rPr>
           <w:rStyle w:val="CodeChar"/>
           <w:rFonts w:asciiTheme="minorHAnsi" w:hAnsiTheme="minorHAnsi" w:cstheme="minorHAnsi"/>
+          <w:highlight w:val="yellow"/>
         </w:rPr>
         <w:t>L</w:t>
       </w:r>
@@ -4371,12 +4697,14 @@
         <w:rPr>
           <w:rStyle w:val="CodeChar"/>
           <w:rFonts w:asciiTheme="minorHAnsi" w:hAnsiTheme="minorHAnsi" w:cstheme="minorHAnsi"/>
+          <w:highlight w:val="yellow"/>
         </w:rPr>
         <w:t>ogin</w:t>
       </w:r>
       <w:r>
         <w:rPr>
           <w:rFonts w:cstheme="minorHAnsi"/>
+          <w:highlight w:val="yellow"/>
         </w:rPr>
         <w:t xml:space="preserve"> and view the </w:t>
       </w:r>
@@ -4384,12 +4712,14 @@
         <w:rPr>
           <w:rStyle w:val="CodeChar"/>
           <w:rFonts w:asciiTheme="minorHAnsi" w:hAnsiTheme="minorHAnsi" w:cstheme="minorHAnsi"/>
+          <w:highlight w:val="yellow"/>
         </w:rPr>
         <w:t>Index</w:t>
       </w:r>
       <w:r>
         <w:rPr>
           <w:rFonts w:cstheme="minorHAnsi"/>
+          <w:highlight w:val="yellow"/>
         </w:rPr>
         <w:t xml:space="preserve"> </w:t>
       </w:r>
@@ -4397,14 +4727,22 @@
         <w:rPr>
           <w:rStyle w:val="CodeChar"/>
           <w:rFonts w:asciiTheme="minorHAnsi" w:hAnsiTheme="minorHAnsi" w:cstheme="minorHAnsi"/>
+          <w:highlight w:val="yellow"/>
         </w:rPr>
         <w:t>Page</w:t>
       </w:r>
       <w:r>
         <w:rPr>
           <w:rFonts w:cstheme="minorHAnsi"/>
-        </w:rPr>
-        <w:t xml:space="preserve">. </w:t>
+          <w:highlight w:val="yellow"/>
+        </w:rPr>
+        <w:t>.</w:t>
+      </w:r>
+      <w:r>
+        <w:rPr>
+          <w:rFonts w:cstheme="minorHAnsi"/>
+        </w:rPr>
+        <w:t xml:space="preserve"> </w:t>
       </w:r>
     </w:p>
     <w:p>
@@ -4415,16 +4753,21 @@
         <w:rPr>
           <w:rStyle w:val="CodeChar"/>
           <w:rFonts w:asciiTheme="minorHAnsi" w:hAnsiTheme="minorHAnsi" w:cstheme="minorHAnsi"/>
+          <w:highlight w:val="yellow"/>
         </w:rPr>
         <w:t>Users</w:t>
       </w:r>
       <w:r>
+        <w:rPr>
+          <w:highlight w:val="yellow"/>
+        </w:rPr>
         <w:t xml:space="preserve"> can </w:t>
       </w:r>
       <w:r>
         <w:rPr>
           <w:b/>
           <w:bCs/>
+          <w:highlight w:val="yellow"/>
         </w:rPr>
         <w:t xml:space="preserve">add </w:t>
       </w:r>
@@ -4432,16 +4775,21 @@
         <w:rPr>
           <w:b/>
           <w:bCs/>
+          <w:highlight w:val="yellow"/>
         </w:rPr>
         <w:t>ads</w:t>
       </w:r>
       <w:r>
+        <w:rPr>
+          <w:highlight w:val="yellow"/>
+        </w:rPr>
         <w:t xml:space="preserve"> and </w:t>
       </w:r>
       <w:r>
         <w:rPr>
           <w:b/>
           <w:bCs/>
+          <w:highlight w:val="yellow"/>
         </w:rPr>
         <w:t xml:space="preserve">edit </w:t>
       </w:r>
@@ -4449,20 +4797,28 @@
         <w:rPr>
           <w:b/>
           <w:bCs/>
+          <w:highlight w:val="yellow"/>
         </w:rPr>
         <w:t>ads</w:t>
       </w:r>
       <w:r>
+        <w:rPr>
+          <w:highlight w:val="yellow"/>
+        </w:rPr>
         <w:t xml:space="preserve"> </w:t>
       </w:r>
       <w:r>
         <w:rPr>
           <w:b/>
           <w:bCs/>
+          <w:highlight w:val="yellow"/>
         </w:rPr>
         <w:t>only they have added</w:t>
       </w:r>
       <w:r>
+        <w:rPr>
+          <w:highlight w:val="yellow"/>
+        </w:rPr>
         <w:t>.</w:t>
       </w:r>
       <w:r>
@@ -4477,22 +4833,33 @@
         <w:rPr>
           <w:rStyle w:val="CodeChar"/>
           <w:rFonts w:asciiTheme="minorHAnsi" w:hAnsiTheme="minorHAnsi" w:cstheme="minorHAnsi"/>
+          <w:highlight w:val="yellow"/>
         </w:rPr>
         <w:t>Users</w:t>
       </w:r>
       <w:r>
+        <w:rPr>
+          <w:highlight w:val="yellow"/>
+        </w:rPr>
         <w:t xml:space="preserve"> </w:t>
       </w:r>
       <w:r>
+        <w:rPr>
+          <w:highlight w:val="yellow"/>
+        </w:rPr>
         <w:t xml:space="preserve">can </w:t>
       </w:r>
       <w:r>
+        <w:rPr>
+          <w:highlight w:val="yellow"/>
+        </w:rPr>
         <w:t xml:space="preserve">see </w:t>
       </w:r>
       <w:r>
         <w:rPr>
           <w:b/>
           <w:bCs/>
+          <w:highlight w:val="yellow"/>
         </w:rPr>
         <w:t>a</w:t>
       </w:r>
@@ -4500,6 +4867,7 @@
         <w:rPr>
           <w:b/>
           <w:bCs/>
+          <w:highlight w:val="yellow"/>
         </w:rPr>
         <w:t>dd</w:t>
       </w:r>
@@ -4507,16 +4875,21 @@
         <w:rPr>
           <w:b/>
           <w:bCs/>
+          <w:highlight w:val="yellow"/>
         </w:rPr>
         <w:t>ed</w:t>
       </w:r>
       <w:r>
+        <w:rPr>
+          <w:highlight w:val="yellow"/>
+        </w:rPr>
         <w:t xml:space="preserve"> </w:t>
       </w:r>
       <w:r>
         <w:rPr>
           <w:b/>
           <w:bCs/>
+          <w:highlight w:val="yellow"/>
         </w:rPr>
         <w:t>ads</w:t>
       </w:r>
@@ -4526,6 +4899,7 @@
           <w:rFonts w:asciiTheme="minorHAnsi" w:hAnsiTheme="minorHAnsi" w:cstheme="minorHAnsi"/>
           <w:b w:val="0"/>
           <w:bCs/>
+          <w:highlight w:val="yellow"/>
         </w:rPr>
         <w:t xml:space="preserve"> by all</w:t>
       </w:r>
@@ -4535,6 +4909,7 @@
           <w:rFonts w:asciiTheme="minorHAnsi" w:hAnsiTheme="minorHAnsi" w:cstheme="minorHAnsi"/>
           <w:b w:val="0"/>
           <w:bCs/>
+          <w:highlight w:val="yellow"/>
         </w:rPr>
         <w:t xml:space="preserve"> </w:t>
       </w:r>
@@ -4542,6 +4917,7 @@
         <w:rPr>
           <w:rStyle w:val="CodeChar"/>
           <w:rFonts w:asciiTheme="minorHAnsi" w:hAnsiTheme="minorHAnsi" w:cstheme="minorHAnsi"/>
+          <w:highlight w:val="yellow"/>
         </w:rPr>
         <w:t>users</w:t>
       </w:r>
@@ -4551,22 +4927,28 @@
           <w:rFonts w:asciiTheme="minorHAnsi" w:hAnsiTheme="minorHAnsi" w:cstheme="minorHAnsi"/>
           <w:b w:val="0"/>
           <w:bCs/>
+          <w:highlight w:val="yellow"/>
         </w:rPr>
         <w:t xml:space="preserve"> </w:t>
       </w:r>
       <w:r>
+        <w:rPr>
+          <w:highlight w:val="yellow"/>
+        </w:rPr>
         <w:t xml:space="preserve">on the </w:t>
       </w:r>
       <w:r>
         <w:rPr>
           <w:rStyle w:val="CodeChar"/>
           <w:rFonts w:asciiTheme="minorHAnsi" w:hAnsiTheme="minorHAnsi" w:cstheme="minorHAnsi"/>
+          <w:highlight w:val="yellow"/>
         </w:rPr>
         <w:t>Home</w:t>
       </w:r>
       <w:r>
         <w:rPr>
           <w:rFonts w:cstheme="minorHAnsi"/>
+          <w:highlight w:val="yellow"/>
         </w:rPr>
         <w:t xml:space="preserve"> </w:t>
       </w:r>
@@ -4574,6 +4956,7 @@
         <w:rPr>
           <w:rStyle w:val="CodeChar"/>
           <w:rFonts w:asciiTheme="minorHAnsi" w:hAnsiTheme="minorHAnsi" w:cstheme="minorHAnsi"/>
+          <w:highlight w:val="yellow"/>
         </w:rPr>
         <w:t>Page</w:t>
       </w:r>
@@ -4581,6 +4964,7 @@
         <w:rPr>
           <w:rStyle w:val="CodeChar"/>
           <w:rFonts w:asciiTheme="minorHAnsi" w:hAnsiTheme="minorHAnsi" w:cstheme="minorHAnsi"/>
+          <w:highlight w:val="yellow"/>
           <w:lang w:val="bg-BG"/>
         </w:rPr>
         <w:t xml:space="preserve"> </w:t>
@@ -4589,6 +4973,7 @@
         <w:rPr>
           <w:rStyle w:val="CodeChar"/>
           <w:rFonts w:asciiTheme="minorHAnsi" w:hAnsiTheme="minorHAnsi" w:cstheme="minorHAnsi"/>
+          <w:highlight w:val="yellow"/>
           <w:lang w:val="en-GB"/>
         </w:rPr>
         <w:t>(</w:t>
@@ -4596,6 +4981,7 @@
       <w:r>
         <w:rPr>
           <w:rStyle w:val="CodeChar"/>
+          <w:highlight w:val="yellow"/>
           <w:lang w:val="en-GB"/>
         </w:rPr>
         <w:t>/</w:t>
@@ -4603,6 +4989,7 @@
       <w:r>
         <w:rPr>
           <w:rStyle w:val="CodeChar"/>
+          <w:highlight w:val="yellow"/>
           <w:lang w:val="en-GB"/>
         </w:rPr>
         <w:t>Ad</w:t>
@@ -4610,11 +4997,15 @@
       <w:r>
         <w:rPr>
           <w:rStyle w:val="CodeChar"/>
+          <w:highlight w:val="yellow"/>
           <w:lang w:val="en-GB"/>
         </w:rPr>
         <w:t>/All)</w:t>
       </w:r>
       <w:r>
+        <w:rPr>
+          <w:highlight w:val="yellow"/>
+        </w:rPr>
         <w:t>.</w:t>
       </w:r>
       <w:r>
@@ -4626,12 +5017,21 @@
         <w:jc w:val="both"/>
       </w:pPr>
       <w:r>
+        <w:rPr>
+          <w:highlight w:val="yellow"/>
+        </w:rPr>
         <w:t xml:space="preserve">If the user is the creator of the </w:t>
       </w:r>
       <w:r>
+        <w:rPr>
+          <w:highlight w:val="yellow"/>
+        </w:rPr>
         <w:t>ad</w:t>
       </w:r>
       <w:r>
+        <w:rPr>
+          <w:highlight w:val="yellow"/>
+        </w:rPr>
         <w:t xml:space="preserve">, they can see the </w:t>
       </w:r>
       <w:r>
@@ -4639,6 +5039,7 @@
           <w:rFonts w:ascii="Consolas" w:hAnsi="Consolas"/>
           <w:b/>
           <w:bCs/>
+          <w:highlight w:val="yellow"/>
         </w:rPr>
         <w:t>[</w:t>
       </w:r>
@@ -4647,6 +5048,7 @@
           <w:rFonts w:ascii="Consolas" w:hAnsi="Consolas"/>
           <w:b/>
           <w:bCs/>
+          <w:highlight w:val="yellow"/>
         </w:rPr>
         <w:t>Edit</w:t>
       </w:r>
@@ -4655,19 +5057,32 @@
           <w:rFonts w:ascii="Consolas" w:hAnsi="Consolas"/>
           <w:b/>
           <w:bCs/>
+          <w:highlight w:val="yellow"/>
         </w:rPr>
         <w:t>]</w:t>
       </w:r>
       <w:r>
+        <w:rPr>
+          <w:highlight w:val="yellow"/>
+        </w:rPr>
         <w:t xml:space="preserve"> button. If the user is not the creator of the </w:t>
       </w:r>
       <w:r>
+        <w:rPr>
+          <w:highlight w:val="yellow"/>
+        </w:rPr>
         <w:t>ad</w:t>
       </w:r>
       <w:r>
+        <w:rPr>
+          <w:highlight w:val="yellow"/>
+        </w:rPr>
         <w:t xml:space="preserve">, they </w:t>
       </w:r>
       <w:r>
+        <w:rPr>
+          <w:highlight w:val="yellow"/>
+        </w:rPr>
         <w:t>can add the ad to their cart.</w:t>
       </w:r>
       <w:r>
@@ -4694,12 +5109,14 @@
         <w:rPr>
           <w:rStyle w:val="CodeChar"/>
           <w:rFonts w:asciiTheme="minorHAnsi" w:hAnsiTheme="minorHAnsi" w:cstheme="minorHAnsi"/>
+          <w:highlight w:val="yellow"/>
         </w:rPr>
         <w:t>Ads</w:t>
       </w:r>
       <w:r>
         <w:rPr>
           <w:rFonts w:cstheme="minorHAnsi"/>
+          <w:highlight w:val="yellow"/>
         </w:rPr>
         <w:t xml:space="preserve"> can be </w:t>
       </w:r>
@@ -4708,6 +5125,7 @@
           <w:rFonts w:cstheme="minorHAnsi"/>
           <w:b/>
           <w:bCs/>
+          <w:highlight w:val="yellow"/>
         </w:rPr>
         <w:t>a</w:t>
       </w:r>
@@ -4715,12 +5133,14 @@
         <w:rPr>
           <w:rStyle w:val="CodeChar"/>
           <w:rFonts w:asciiTheme="minorHAnsi" w:hAnsiTheme="minorHAnsi" w:cstheme="minorHAnsi"/>
+          <w:highlight w:val="yellow"/>
         </w:rPr>
         <w:t>dded</w:t>
       </w:r>
       <w:r>
         <w:rPr>
           <w:rFonts w:cstheme="minorHAnsi"/>
+          <w:highlight w:val="yellow"/>
         </w:rPr>
         <w:t xml:space="preserve"> by </w:t>
       </w:r>
@@ -4728,6 +5148,7 @@
         <w:rPr>
           <w:rStyle w:val="CodeChar"/>
           <w:rFonts w:asciiTheme="minorHAnsi" w:hAnsiTheme="minorHAnsi" w:cstheme="minorHAnsi"/>
+          <w:highlight w:val="yellow"/>
         </w:rPr>
         <w:t>u</w:t>
       </w:r>
@@ -4735,36 +5156,42 @@
         <w:rPr>
           <w:rStyle w:val="CodeChar"/>
           <w:rFonts w:asciiTheme="minorHAnsi" w:hAnsiTheme="minorHAnsi" w:cstheme="minorHAnsi"/>
+          <w:highlight w:val="yellow"/>
         </w:rPr>
         <w:t>sers</w:t>
       </w:r>
       <w:r>
         <w:rPr>
           <w:rFonts w:cstheme="minorHAnsi"/>
+          <w:highlight w:val="yellow"/>
         </w:rPr>
         <w:t>.</w:t>
       </w:r>
       <w:r>
         <w:rPr>
           <w:rFonts w:cstheme="minorHAnsi"/>
+          <w:highlight w:val="yellow"/>
         </w:rPr>
         <w:t xml:space="preserve"> </w:t>
       </w:r>
       <w:r>
         <w:rPr>
           <w:rFonts w:cstheme="minorHAnsi"/>
+          <w:highlight w:val="yellow"/>
         </w:rPr>
         <w:t xml:space="preserve">All </w:t>
       </w:r>
       <w:r>
         <w:rPr>
           <w:rFonts w:cstheme="minorHAnsi"/>
+          <w:highlight w:val="yellow"/>
         </w:rPr>
         <w:t>created</w:t>
       </w:r>
       <w:r>
         <w:rPr>
           <w:rFonts w:cstheme="minorHAnsi"/>
+          <w:highlight w:val="yellow"/>
         </w:rPr>
         <w:t xml:space="preserve"> </w:t>
       </w:r>
@@ -4772,12 +5199,14 @@
         <w:rPr>
           <w:rStyle w:val="CodeChar"/>
           <w:rFonts w:asciiTheme="minorHAnsi" w:hAnsiTheme="minorHAnsi" w:cstheme="minorHAnsi"/>
+          <w:highlight w:val="yellow"/>
         </w:rPr>
         <w:t>ads</w:t>
       </w:r>
       <w:r>
         <w:rPr>
           <w:rFonts w:cstheme="minorHAnsi"/>
+          <w:highlight w:val="yellow"/>
         </w:rPr>
         <w:t xml:space="preserve"> are visualized on the </w:t>
       </w:r>
@@ -4785,12 +5214,14 @@
         <w:rPr>
           <w:rStyle w:val="CodeChar"/>
           <w:rFonts w:asciiTheme="minorHAnsi" w:hAnsiTheme="minorHAnsi" w:cstheme="minorHAnsi"/>
+          <w:highlight w:val="yellow"/>
         </w:rPr>
         <w:t>Home</w:t>
       </w:r>
       <w:r>
         <w:rPr>
           <w:rFonts w:cstheme="minorHAnsi"/>
+          <w:highlight w:val="yellow"/>
         </w:rPr>
         <w:t xml:space="preserve"> </w:t>
       </w:r>
@@ -4798,6 +5229,7 @@
         <w:rPr>
           <w:rStyle w:val="CodeChar"/>
           <w:rFonts w:asciiTheme="minorHAnsi" w:hAnsiTheme="minorHAnsi" w:cstheme="minorHAnsi"/>
+          <w:highlight w:val="yellow"/>
         </w:rPr>
         <w:t>Page</w:t>
       </w:r>
@@ -4805,6 +5237,7 @@
         <w:rPr>
           <w:rStyle w:val="CodeChar"/>
           <w:rFonts w:asciiTheme="minorHAnsi" w:hAnsiTheme="minorHAnsi" w:cstheme="minorHAnsi"/>
+          <w:highlight w:val="yellow"/>
         </w:rPr>
         <w:t xml:space="preserve"> (</w:t>
       </w:r>
@@ -4812,6 +5245,7 @@
         <w:rPr>
           <w:rStyle w:val="CodeChar"/>
           <w:rFonts w:cstheme="minorHAnsi"/>
+          <w:highlight w:val="yellow"/>
         </w:rPr>
         <w:t>/</w:t>
       </w:r>
@@ -4819,6 +5253,7 @@
         <w:rPr>
           <w:rStyle w:val="CodeChar"/>
           <w:rFonts w:cstheme="minorHAnsi"/>
+          <w:highlight w:val="yellow"/>
         </w:rPr>
         <w:t>Ad</w:t>
       </w:r>
@@ -4826,6 +5261,7 @@
         <w:rPr>
           <w:rStyle w:val="CodeChar"/>
           <w:rFonts w:cstheme="minorHAnsi"/>
+          <w:highlight w:val="yellow"/>
         </w:rPr>
         <w:t>/All</w:t>
       </w:r>
@@ -4833,12 +5269,14 @@
         <w:rPr>
           <w:rStyle w:val="CodeChar"/>
           <w:rFonts w:asciiTheme="minorHAnsi" w:hAnsiTheme="minorHAnsi" w:cstheme="minorHAnsi"/>
+          <w:highlight w:val="yellow"/>
         </w:rPr>
         <w:t>)</w:t>
       </w:r>
       <w:r>
         <w:rPr>
           <w:rFonts w:cstheme="minorHAnsi"/>
+          <w:highlight w:val="yellow"/>
         </w:rPr>
         <w:t>.</w:t>
       </w:r>
@@ -4851,24 +5289,33 @@
         <w:rPr>
           <w:rStyle w:val="CodeChar"/>
           <w:rFonts w:asciiTheme="minorHAnsi" w:hAnsiTheme="minorHAnsi" w:cstheme="minorHAnsi"/>
+          <w:highlight w:val="yellow"/>
         </w:rPr>
         <w:t>Ads</w:t>
       </w:r>
       <w:r>
+        <w:rPr>
+          <w:highlight w:val="yellow"/>
+        </w:rPr>
         <w:t xml:space="preserve"> are visualized on the </w:t>
       </w:r>
       <w:r>
         <w:rPr>
           <w:rStyle w:val="CodeChar"/>
+          <w:highlight w:val="yellow"/>
         </w:rPr>
         <w:t>Home</w:t>
       </w:r>
       <w:r>
+        <w:rPr>
+          <w:highlight w:val="yellow"/>
+        </w:rPr>
         <w:t xml:space="preserve"> </w:t>
       </w:r>
       <w:r>
         <w:rPr>
           <w:rStyle w:val="CodeChar"/>
+          <w:highlight w:val="yellow"/>
         </w:rPr>
         <w:t>Page</w:t>
       </w:r>
@@ -4876,45 +5323,65 @@
         <w:rPr>
           <w:rStyle w:val="CodeChar"/>
           <w:rFonts w:asciiTheme="minorHAnsi" w:hAnsiTheme="minorHAnsi" w:cstheme="minorHAnsi"/>
+          <w:highlight w:val="yellow"/>
         </w:rPr>
         <w:t xml:space="preserve"> </w:t>
       </w:r>
       <w:r>
         <w:rPr>
           <w:rStyle w:val="CodeChar"/>
+          <w:highlight w:val="yellow"/>
         </w:rPr>
         <w:t>(/</w:t>
       </w:r>
       <w:r>
         <w:rPr>
           <w:rStyle w:val="CodeChar"/>
+          <w:highlight w:val="yellow"/>
         </w:rPr>
         <w:t>Ad</w:t>
       </w:r>
       <w:r>
         <w:rPr>
           <w:rStyle w:val="CodeChar"/>
+          <w:highlight w:val="yellow"/>
         </w:rPr>
         <w:t>/All)</w:t>
       </w:r>
       <w:r>
+        <w:rPr>
+          <w:highlight w:val="yellow"/>
+        </w:rPr>
         <w:t xml:space="preserve"> </w:t>
       </w:r>
       <w:r>
+        <w:rPr>
+          <w:highlight w:val="yellow"/>
+        </w:rPr>
         <w:t xml:space="preserve">with </w:t>
       </w:r>
       <w:r>
         <w:rPr>
           <w:b/>
           <w:bCs/>
+          <w:highlight w:val="yellow"/>
         </w:rPr>
         <w:t>some</w:t>
       </w:r>
       <w:r>
+        <w:rPr>
+          <w:highlight w:val="yellow"/>
+        </w:rPr>
         <w:t xml:space="preserve"> of</w:t>
       </w:r>
       <w:r>
-        <w:t xml:space="preserve"> their information. </w:t>
+        <w:rPr>
+          <w:highlight w:val="yellow"/>
+        </w:rPr>
+        <w:t xml:space="preserve"> their information.</w:t>
+      </w:r>
+      <w:r>
+        <w:t xml:space="preserve"> </w:t>
       </w:r>
     </w:p>
     <w:p>
@@ -4925,24 +5392,33 @@
         <w:rPr>
           <w:rStyle w:val="CodeChar"/>
           <w:rFonts w:asciiTheme="minorHAnsi" w:hAnsiTheme="minorHAnsi" w:cstheme="minorHAnsi"/>
+          <w:highlight w:val="yellow"/>
         </w:rPr>
         <w:t>Ads</w:t>
       </w:r>
       <w:r>
+        <w:rPr>
+          <w:highlight w:val="yellow"/>
+        </w:rPr>
         <w:t xml:space="preserve"> are visualized on the </w:t>
       </w:r>
       <w:r>
         <w:rPr>
           <w:rStyle w:val="CodeChar"/>
+          <w:highlight w:val="yellow"/>
         </w:rPr>
         <w:t>Home</w:t>
       </w:r>
       <w:r>
+        <w:rPr>
+          <w:highlight w:val="yellow"/>
+        </w:rPr>
         <w:t xml:space="preserve"> </w:t>
       </w:r>
       <w:r>
         <w:rPr>
           <w:rStyle w:val="CodeChar"/>
+          <w:highlight w:val="yellow"/>
         </w:rPr>
         <w:t>Page</w:t>
       </w:r>
@@ -4950,40 +5426,59 @@
         <w:rPr>
           <w:rStyle w:val="CodeChar"/>
           <w:rFonts w:asciiTheme="minorHAnsi" w:hAnsiTheme="minorHAnsi" w:cstheme="minorHAnsi"/>
+          <w:highlight w:val="yellow"/>
         </w:rPr>
         <w:t xml:space="preserve"> </w:t>
       </w:r>
       <w:r>
         <w:rPr>
           <w:rStyle w:val="CodeChar"/>
+          <w:highlight w:val="yellow"/>
         </w:rPr>
         <w:t>(/</w:t>
       </w:r>
       <w:r>
         <w:rPr>
           <w:rStyle w:val="CodeChar"/>
+          <w:highlight w:val="yellow"/>
         </w:rPr>
         <w:t>Ad</w:t>
       </w:r>
       <w:r>
         <w:rPr>
           <w:rStyle w:val="CodeChar"/>
+          <w:highlight w:val="yellow"/>
         </w:rPr>
         <w:t>/All)</w:t>
       </w:r>
       <w:r>
+        <w:rPr>
+          <w:highlight w:val="yellow"/>
+        </w:rPr>
         <w:t xml:space="preserve"> with</w:t>
       </w:r>
       <w:r>
+        <w:rPr>
+          <w:highlight w:val="yellow"/>
+        </w:rPr>
         <w:t xml:space="preserve"> </w:t>
       </w:r>
       <w:r>
+        <w:rPr>
+          <w:highlight w:val="yellow"/>
+        </w:rPr>
         <w:t>one</w:t>
       </w:r>
       <w:r>
+        <w:rPr>
+          <w:highlight w:val="yellow"/>
+        </w:rPr>
         <w:t xml:space="preserve"> buttons</w:t>
       </w:r>
       <w:r>
+        <w:rPr>
+          <w:highlight w:val="yellow"/>
+        </w:rPr>
         <w:t>:</w:t>
       </w:r>
     </w:p>
@@ -4997,35 +5492,53 @@
         <w:jc w:val="both"/>
         <w:rPr>
           <w:rFonts w:cstheme="minorHAnsi"/>
-        </w:rPr>
-      </w:pPr>
-      <w:r>
+          <w:highlight w:val="yellow"/>
+        </w:rPr>
+      </w:pPr>
+      <w:r>
+        <w:rPr>
+          <w:highlight w:val="yellow"/>
+        </w:rPr>
         <w:t xml:space="preserve">If the user </w:t>
       </w:r>
       <w:r>
         <w:rPr>
           <w:b/>
           <w:bCs/>
+          <w:highlight w:val="yellow"/>
         </w:rPr>
         <w:t>IS</w:t>
       </w:r>
       <w:r>
+        <w:rPr>
+          <w:highlight w:val="yellow"/>
+        </w:rPr>
         <w:t xml:space="preserve"> the </w:t>
       </w:r>
       <w:r>
         <w:rPr>
           <w:b/>
           <w:bCs/>
+          <w:highlight w:val="yellow"/>
         </w:rPr>
         <w:t>creator</w:t>
       </w:r>
       <w:r>
+        <w:rPr>
+          <w:highlight w:val="yellow"/>
+        </w:rPr>
         <w:t xml:space="preserve"> of the </w:t>
       </w:r>
       <w:r>
+        <w:rPr>
+          <w:highlight w:val="yellow"/>
+        </w:rPr>
         <w:t>ad</w:t>
       </w:r>
       <w:r>
+        <w:rPr>
+          <w:highlight w:val="yellow"/>
+        </w:rPr>
         <w:t xml:space="preserve"> – </w:t>
       </w:r>
       <w:r>
@@ -5033,10 +5546,14 @@
           <w:rFonts w:ascii="Consolas" w:hAnsi="Consolas"/>
           <w:b/>
           <w:bCs/>
+          <w:highlight w:val="yellow"/>
         </w:rPr>
         <w:t>[Edit]</w:t>
       </w:r>
       <w:r>
+        <w:rPr>
+          <w:highlight w:val="yellow"/>
+        </w:rPr>
         <w:t>;</w:t>
       </w:r>
     </w:p>
@@ -5050,15 +5567,20 @@
         <w:jc w:val="both"/>
         <w:rPr>
           <w:rFonts w:cstheme="minorHAnsi"/>
-        </w:rPr>
-      </w:pPr>
-      <w:r>
+          <w:highlight w:val="yellow"/>
+        </w:rPr>
+      </w:pPr>
+      <w:r>
+        <w:rPr>
+          <w:highlight w:val="yellow"/>
+        </w:rPr>
         <w:t xml:space="preserve">If the user </w:t>
       </w:r>
       <w:r>
         <w:rPr>
           <w:b/>
           <w:bCs/>
+          <w:highlight w:val="yellow"/>
         </w:rPr>
         <w:t>IS</w:t>
       </w:r>
@@ -5066,26 +5588,50 @@
         <w:rPr>
           <w:b/>
           <w:bCs/>
-        </w:rPr>
-        <w:t xml:space="preserve"> NOT</w:t>
-      </w:r>
-      <w:r>
+          <w:highlight w:val="yellow"/>
+        </w:rPr>
+        <w:t xml:space="preserve"> </w:t>
+      </w:r>
+      <w:proofErr w:type="gramStart"/>
+      <w:r>
+        <w:rPr>
+          <w:b/>
+          <w:bCs/>
+          <w:highlight w:val="yellow"/>
+        </w:rPr>
+        <w:t>NOT</w:t>
+      </w:r>
+      <w:proofErr w:type="gramEnd"/>
+      <w:r>
+        <w:rPr>
+          <w:highlight w:val="yellow"/>
+        </w:rPr>
         <w:t xml:space="preserve"> the </w:t>
       </w:r>
       <w:r>
         <w:rPr>
           <w:b/>
           <w:bCs/>
+          <w:highlight w:val="yellow"/>
         </w:rPr>
         <w:t>creator</w:t>
       </w:r>
       <w:r>
+        <w:rPr>
+          <w:highlight w:val="yellow"/>
+        </w:rPr>
         <w:t xml:space="preserve"> of the </w:t>
       </w:r>
       <w:r>
+        <w:rPr>
+          <w:highlight w:val="yellow"/>
+        </w:rPr>
         <w:t>ad</w:t>
       </w:r>
       <w:r>
+        <w:rPr>
+          <w:highlight w:val="yellow"/>
+        </w:rPr>
         <w:t xml:space="preserve"> – </w:t>
       </w:r>
       <w:r>
@@ -5093,6 +5639,7 @@
           <w:rFonts w:ascii="Consolas" w:hAnsi="Consolas"/>
           <w:b/>
           <w:bCs/>
+          <w:highlight w:val="yellow"/>
         </w:rPr>
         <w:t>[</w:t>
       </w:r>
@@ -5101,6 +5648,7 @@
           <w:rFonts w:ascii="Consolas" w:hAnsi="Consolas"/>
           <w:b/>
           <w:bCs/>
+          <w:highlight w:val="yellow"/>
         </w:rPr>
         <w:t>Add to Cart</w:t>
       </w:r>
@@ -5109,6 +5657,7 @@
           <w:rFonts w:ascii="Consolas" w:hAnsi="Consolas"/>
           <w:b/>
           <w:bCs/>
+          <w:highlight w:val="yellow"/>
         </w:rPr>
         <w:t>]</w:t>
       </w:r>
@@ -5118,6 +5667,9 @@
         <w:jc w:val="both"/>
       </w:pPr>
       <w:r>
+        <w:rPr>
+          <w:highlight w:val="yellow"/>
+        </w:rPr>
         <w:t xml:space="preserve">The </w:t>
       </w:r>
       <w:r>
@@ -5125,66 +5677,70 @@
           <w:rFonts w:ascii="Consolas" w:hAnsi="Consolas"/>
           <w:b/>
           <w:bCs/>
-        </w:rPr>
-        <w:t>[</w:t>
-      </w:r>
-      <w:r>
-        <w:rPr>
-          <w:rFonts w:ascii="Consolas" w:hAnsi="Consolas"/>
-          <w:b/>
-          <w:bCs/>
-        </w:rPr>
-        <w:t>Edit</w:t>
-      </w:r>
-      <w:r>
-        <w:rPr>
-          <w:rFonts w:ascii="Consolas" w:hAnsi="Consolas"/>
-          <w:b/>
-          <w:bCs/>
-        </w:rPr>
-        <w:t>]</w:t>
-      </w:r>
-      <w:r>
+          <w:highlight w:val="yellow"/>
+        </w:rPr>
+        <w:t>[Edit]</w:t>
+      </w:r>
+      <w:r>
+        <w:rPr>
+          <w:highlight w:val="yellow"/>
+        </w:rPr>
         <w:t xml:space="preserve"> button displays a new page with a form, filled in with </w:t>
       </w:r>
       <w:r>
         <w:rPr>
           <w:b/>
           <w:bCs/>
+          <w:highlight w:val="yellow"/>
         </w:rPr>
         <w:t>all</w:t>
       </w:r>
       <w:r>
+        <w:rPr>
+          <w:highlight w:val="yellow"/>
+        </w:rPr>
         <w:t xml:space="preserve"> of the </w:t>
       </w:r>
       <w:r>
         <w:rPr>
           <w:b/>
           <w:bCs/>
+          <w:highlight w:val="yellow"/>
         </w:rPr>
         <w:t>info</w:t>
       </w:r>
       <w:r>
+        <w:rPr>
+          <w:highlight w:val="yellow"/>
+        </w:rPr>
         <w:t xml:space="preserve"> for the </w:t>
       </w:r>
       <w:r>
         <w:rPr>
           <w:b/>
           <w:bCs/>
+          <w:highlight w:val="yellow"/>
         </w:rPr>
         <w:t>selected</w:t>
       </w:r>
       <w:r>
+        <w:rPr>
+          <w:highlight w:val="yellow"/>
+        </w:rPr>
         <w:t xml:space="preserve"> </w:t>
       </w:r>
       <w:r>
         <w:rPr>
           <w:b/>
           <w:bCs/>
+          <w:highlight w:val="yellow"/>
         </w:rPr>
         <w:t>ad</w:t>
       </w:r>
       <w:r>
+        <w:rPr>
+          <w:highlight w:val="yellow"/>
+        </w:rPr>
         <w:t>. Users can change this info and save it.</w:t>
       </w:r>
     </w:p>
@@ -5199,6 +5755,9 @@
         </w:rPr>
       </w:pPr>
       <w:r>
+        <w:rPr>
+          <w:highlight w:val="yellow"/>
+        </w:rPr>
         <w:t xml:space="preserve">The </w:t>
       </w:r>
       <w:r>
@@ -5206,6 +5765,7 @@
           <w:rFonts w:ascii="Consolas" w:hAnsi="Consolas"/>
           <w:b/>
           <w:bCs/>
+          <w:highlight w:val="yellow"/>
         </w:rPr>
         <w:t>[</w:t>
       </w:r>
@@ -5214,6 +5774,7 @@
           <w:rFonts w:ascii="Consolas" w:hAnsi="Consolas"/>
           <w:b/>
           <w:bCs/>
+          <w:highlight w:val="yellow"/>
         </w:rPr>
         <w:t>Ad</w:t>
       </w:r>
@@ -5222,6 +5783,7 @@
           <w:rFonts w:ascii="Consolas" w:hAnsi="Consolas"/>
           <w:b/>
           <w:bCs/>
+          <w:highlight w:val="yellow"/>
         </w:rPr>
         <w:t>d</w:t>
       </w:r>
@@ -5230,6 +5792,7 @@
           <w:rFonts w:ascii="Consolas" w:hAnsi="Consolas"/>
           <w:b/>
           <w:bCs/>
+          <w:highlight w:val="yellow"/>
         </w:rPr>
         <w:t xml:space="preserve"> to Cart</w:t>
       </w:r>
@@ -5238,6 +5801,7 @@
           <w:rFonts w:ascii="Consolas" w:hAnsi="Consolas"/>
           <w:b/>
           <w:bCs/>
+          <w:highlight w:val="yellow"/>
         </w:rPr>
         <w:t>]</w:t>
       </w:r>
@@ -5246,29 +5810,41 @@
           <w:rFonts w:cstheme="minorHAnsi"/>
           <w:b/>
           <w:bCs/>
+          <w:highlight w:val="yellow"/>
         </w:rPr>
         <w:t xml:space="preserve"> </w:t>
       </w:r>
       <w:r>
+        <w:rPr>
+          <w:highlight w:val="yellow"/>
+        </w:rPr>
         <w:t xml:space="preserve">button </w:t>
       </w:r>
       <w:r>
+        <w:rPr>
+          <w:highlight w:val="yellow"/>
+        </w:rPr>
         <w:t xml:space="preserve">adds the </w:t>
       </w:r>
       <w:r>
         <w:rPr>
           <w:rStyle w:val="CodeChar"/>
           <w:rFonts w:asciiTheme="minorHAnsi" w:hAnsiTheme="minorHAnsi" w:cstheme="minorHAnsi"/>
+          <w:highlight w:val="yellow"/>
         </w:rPr>
         <w:t>ad</w:t>
       </w:r>
       <w:r>
+        <w:rPr>
+          <w:highlight w:val="yellow"/>
+        </w:rPr>
         <w:t xml:space="preserve"> to the </w:t>
       </w:r>
       <w:r>
         <w:rPr>
           <w:rStyle w:val="CodeChar"/>
           <w:rFonts w:asciiTheme="minorHAnsi" w:hAnsiTheme="minorHAnsi" w:cstheme="minorHAnsi"/>
+          <w:highlight w:val="yellow"/>
         </w:rPr>
         <w:t>u</w:t>
       </w:r>
@@ -5276,6 +5852,7 @@
         <w:rPr>
           <w:rStyle w:val="CodeChar"/>
           <w:rFonts w:asciiTheme="minorHAnsi" w:hAnsiTheme="minorHAnsi" w:cstheme="minorHAnsi"/>
+          <w:highlight w:val="yellow"/>
         </w:rPr>
         <w:t>ser</w:t>
       </w:r>
@@ -5285,41 +5862,55 @@
           <w:rFonts w:asciiTheme="minorHAnsi" w:hAnsiTheme="minorHAnsi" w:cstheme="minorHAnsi"/>
           <w:b w:val="0"/>
           <w:bCs/>
+          <w:highlight w:val="yellow"/>
         </w:rPr>
         <w:t>'</w:t>
       </w:r>
       <w:r>
         <w:rPr>
           <w:rFonts w:cstheme="minorHAnsi"/>
+          <w:highlight w:val="yellow"/>
         </w:rPr>
         <w:t>s</w:t>
       </w:r>
       <w:r>
+        <w:rPr>
+          <w:highlight w:val="yellow"/>
+        </w:rPr>
         <w:t xml:space="preserve"> collection of </w:t>
       </w:r>
       <w:r>
         <w:rPr>
           <w:rStyle w:val="CodeChar"/>
           <w:rFonts w:asciiTheme="minorHAnsi" w:hAnsiTheme="minorHAnsi" w:cstheme="minorHAnsi"/>
+          <w:highlight w:val="yellow"/>
         </w:rPr>
         <w:t>ad</w:t>
       </w:r>
       <w:r>
+        <w:rPr>
+          <w:highlight w:val="yellow"/>
+        </w:rPr>
         <w:t xml:space="preserve">, </w:t>
       </w:r>
       <w:r>
         <w:rPr>
           <w:b/>
+          <w:highlight w:val="yellow"/>
         </w:rPr>
         <w:t xml:space="preserve">unless it is already </w:t>
       </w:r>
       <w:r>
         <w:rPr>
           <w:b/>
+          <w:highlight w:val="yellow"/>
         </w:rPr>
         <w:t>added</w:t>
       </w:r>
       <w:r>
+        <w:rPr>
+          <w:highlight w:val="yellow"/>
+        </w:rPr>
         <w:t>.</w:t>
       </w:r>
     </w:p>
@@ -5334,22 +5925,28 @@
         <w:rPr>
           <w:rStyle w:val="CodeChar"/>
           <w:rFonts w:asciiTheme="minorHAnsi" w:hAnsiTheme="minorHAnsi" w:cstheme="minorHAnsi"/>
+          <w:highlight w:val="yellow"/>
         </w:rPr>
         <w:t>Users</w:t>
       </w:r>
       <w:r>
         <w:rPr>
           <w:b/>
+          <w:highlight w:val="yellow"/>
         </w:rPr>
         <w:t xml:space="preserve"> </w:t>
       </w:r>
       <w:r>
+        <w:rPr>
+          <w:highlight w:val="yellow"/>
+        </w:rPr>
         <w:t>have a</w:t>
       </w:r>
       <w:r>
         <w:rPr>
           <w:rStyle w:val="CodeChar"/>
           <w:rFonts w:asciiTheme="minorHAnsi" w:hAnsiTheme="minorHAnsi" w:cstheme="minorHAnsi"/>
+          <w:highlight w:val="yellow"/>
         </w:rPr>
         <w:t xml:space="preserve"> </w:t>
       </w:r>
@@ -5357,12 +5954,14 @@
         <w:rPr>
           <w:rStyle w:val="CodeChar"/>
           <w:rFonts w:cstheme="minorHAnsi"/>
+          <w:highlight w:val="yellow"/>
         </w:rPr>
         <w:t xml:space="preserve">My </w:t>
       </w:r>
       <w:r>
         <w:rPr>
           <w:rStyle w:val="CodeChar"/>
+          <w:highlight w:val="yellow"/>
         </w:rPr>
         <w:t>Cart</w:t>
       </w:r>
@@ -5370,26 +5969,35 @@
         <w:rPr>
           <w:rStyle w:val="CodeChar"/>
           <w:rFonts w:asciiTheme="minorHAnsi" w:hAnsiTheme="minorHAnsi" w:cstheme="minorHAnsi"/>
+          <w:highlight w:val="yellow"/>
         </w:rPr>
         <w:t xml:space="preserve"> </w:t>
       </w:r>
       <w:r>
+        <w:rPr>
+          <w:highlight w:val="yellow"/>
+        </w:rPr>
         <w:t xml:space="preserve">page where only the </w:t>
       </w:r>
       <w:r>
         <w:rPr>
           <w:rStyle w:val="CodeChar"/>
           <w:rFonts w:asciiTheme="minorHAnsi" w:hAnsiTheme="minorHAnsi" w:cstheme="minorHAnsi"/>
+          <w:highlight w:val="yellow"/>
         </w:rPr>
         <w:t>ads</w:t>
       </w:r>
       <w:r>
         <w:rPr>
           <w:b/>
+          <w:highlight w:val="yellow"/>
         </w:rPr>
         <w:t xml:space="preserve"> </w:t>
       </w:r>
       <w:r>
+        <w:rPr>
+          <w:highlight w:val="yellow"/>
+        </w:rPr>
         <w:t>in their collection are visualized.</w:t>
       </w:r>
     </w:p>
@@ -5406,12 +6014,19 @@
           <w:rFonts w:asciiTheme="minorHAnsi" w:hAnsiTheme="minorHAnsi"/>
           <w:b w:val="0"/>
           <w:noProof w:val="0"/>
-        </w:rPr>
-      </w:pPr>
-      <w:r>
+          <w:highlight w:val="yellow"/>
+        </w:rPr>
+      </w:pPr>
+      <w:r>
+        <w:rPr>
+          <w:highlight w:val="yellow"/>
+        </w:rPr>
         <w:t>The</w:t>
       </w:r>
       <w:r>
+        <w:rPr>
+          <w:highlight w:val="yellow"/>
+        </w:rPr>
         <w:t xml:space="preserve"> </w:t>
       </w:r>
       <w:r>
@@ -5419,6 +6034,7 @@
           <w:rFonts w:ascii="Consolas" w:hAnsi="Consolas"/>
           <w:b/>
           <w:bCs/>
+          <w:highlight w:val="yellow"/>
         </w:rPr>
         <w:t>[</w:t>
       </w:r>
@@ -5427,6 +6043,7 @@
           <w:rFonts w:ascii="Consolas" w:hAnsi="Consolas"/>
           <w:b/>
           <w:bCs/>
+          <w:highlight w:val="yellow"/>
         </w:rPr>
         <w:t>Remove from Cart</w:t>
       </w:r>
@@ -5435,42 +6052,61 @@
           <w:rFonts w:ascii="Consolas" w:hAnsi="Consolas"/>
           <w:b/>
           <w:bCs/>
+          <w:highlight w:val="yellow"/>
         </w:rPr>
         <w:t>]</w:t>
       </w:r>
       <w:r>
+        <w:rPr>
+          <w:highlight w:val="yellow"/>
+        </w:rPr>
         <w:t xml:space="preserve"> button </w:t>
       </w:r>
       <w:r>
         <w:rPr>
           <w:b/>
           <w:bCs/>
+          <w:highlight w:val="yellow"/>
         </w:rPr>
         <w:t>removes</w:t>
       </w:r>
       <w:r>
+        <w:rPr>
+          <w:highlight w:val="yellow"/>
+        </w:rPr>
         <w:t xml:space="preserve"> the</w:t>
       </w:r>
       <w:r>
+        <w:rPr>
+          <w:highlight w:val="yellow"/>
+        </w:rPr>
         <w:t xml:space="preserve"> </w:t>
       </w:r>
       <w:r>
         <w:rPr>
           <w:b/>
           <w:bCs/>
+          <w:highlight w:val="yellow"/>
         </w:rPr>
         <w:t>ad</w:t>
       </w:r>
       <w:r>
+        <w:rPr>
+          <w:highlight w:val="yellow"/>
+        </w:rPr>
         <w:t xml:space="preserve"> from the</w:t>
       </w:r>
       <w:r>
+        <w:rPr>
+          <w:highlight w:val="yellow"/>
+        </w:rPr>
         <w:t xml:space="preserve"> </w:t>
       </w:r>
       <w:r>
         <w:rPr>
           <w:b/>
           <w:bCs/>
+          <w:highlight w:val="yellow"/>
         </w:rPr>
         <w:t>user'</w:t>
       </w:r>
@@ -5478,23 +6114,34 @@
         <w:rPr>
           <w:b/>
           <w:bCs/>
+          <w:highlight w:val="yellow"/>
         </w:rPr>
         <w:t>s</w:t>
       </w:r>
       <w:r>
+        <w:rPr>
+          <w:highlight w:val="yellow"/>
+        </w:rPr>
         <w:t xml:space="preserve"> collection of</w:t>
       </w:r>
       <w:r>
+        <w:rPr>
+          <w:highlight w:val="yellow"/>
+        </w:rPr>
         <w:t xml:space="preserve"> </w:t>
       </w:r>
       <w:r>
         <w:rPr>
           <w:b/>
           <w:bCs/>
+          <w:highlight w:val="yellow"/>
         </w:rPr>
         <w:t>ads</w:t>
       </w:r>
       <w:r>
+        <w:rPr>
+          <w:highlight w:val="yellow"/>
+        </w:rPr>
         <w:t>.</w:t>
       </w:r>
     </w:p>
@@ -5515,13 +6162,20 @@
           <w:numId w:val="12"/>
         </w:numPr>
         <w:jc w:val="both"/>
-      </w:pPr>
-      <w:r>
+        <w:rPr>
+          <w:highlight w:val="yellow"/>
+        </w:rPr>
+      </w:pPr>
+      <w:r>
+        <w:rPr>
+          <w:highlight w:val="yellow"/>
+        </w:rPr>
         <w:t xml:space="preserve">Upon </w:t>
       </w:r>
       <w:r>
         <w:rPr>
           <w:rFonts w:cstheme="minorHAnsi"/>
+          <w:highlight w:val="yellow"/>
         </w:rPr>
         <w:t xml:space="preserve">successful </w:t>
       </w:r>
@@ -5529,45 +6183,69 @@
         <w:rPr>
           <w:rStyle w:val="CodeChar"/>
           <w:rFonts w:asciiTheme="minorHAnsi" w:hAnsiTheme="minorHAnsi" w:cstheme="minorHAnsi"/>
+          <w:highlight w:val="yellow"/>
         </w:rPr>
         <w:t>Login</w:t>
       </w:r>
       <w:r>
+        <w:rPr>
+          <w:highlight w:val="yellow"/>
+        </w:rPr>
         <w:t xml:space="preserve"> of a</w:t>
       </w:r>
       <w:r>
+        <w:rPr>
+          <w:highlight w:val="yellow"/>
+        </w:rPr>
         <w:t>n</w:t>
       </w:r>
       <w:r>
+        <w:rPr>
+          <w:highlight w:val="yellow"/>
+        </w:rPr>
         <w:t xml:space="preserve"> </w:t>
       </w:r>
+      <w:proofErr w:type="spellStart"/>
       <w:r>
         <w:rPr>
           <w:rFonts w:ascii="Consolas" w:hAnsi="Consolas"/>
           <w:b/>
           <w:bCs/>
+          <w:highlight w:val="yellow"/>
         </w:rPr>
         <w:t>IdentityUser</w:t>
       </w:r>
-      <w:r>
+      <w:proofErr w:type="spellEnd"/>
+      <w:r>
+        <w:rPr>
+          <w:highlight w:val="yellow"/>
+        </w:rPr>
         <w:t xml:space="preserve">, you should be redirected to the </w:t>
       </w:r>
       <w:r>
+        <w:rPr>
+          <w:highlight w:val="yellow"/>
+        </w:rPr>
         <w:t>/</w:t>
       </w:r>
       <w:r>
         <w:rPr>
           <w:rStyle w:val="CodeChar"/>
+          <w:highlight w:val="yellow"/>
         </w:rPr>
         <w:t>Ad</w:t>
       </w:r>
       <w:r>
         <w:rPr>
           <w:rStyle w:val="CodeChar"/>
+          <w:highlight w:val="yellow"/>
         </w:rPr>
         <w:t>/All</w:t>
       </w:r>
       <w:r>
+        <w:rPr>
+          <w:highlight w:val="yellow"/>
+        </w:rPr>
         <w:t>.</w:t>
       </w:r>
     </w:p>
@@ -5579,13 +6257,20 @@
           <w:numId w:val="12"/>
         </w:numPr>
         <w:jc w:val="both"/>
-      </w:pPr>
-      <w:r>
+        <w:rPr>
+          <w:highlight w:val="yellow"/>
+        </w:rPr>
+      </w:pPr>
+      <w:r>
+        <w:rPr>
+          <w:highlight w:val="yellow"/>
+        </w:rPr>
         <w:t xml:space="preserve">Upon </w:t>
       </w:r>
       <w:r>
         <w:rPr>
           <w:rFonts w:cstheme="minorHAnsi"/>
+          <w:highlight w:val="yellow"/>
         </w:rPr>
         <w:t xml:space="preserve">successful </w:t>
       </w:r>
@@ -5593,50 +6278,78 @@
         <w:rPr>
           <w:rStyle w:val="CodeChar"/>
           <w:rFonts w:asciiTheme="minorHAnsi" w:hAnsiTheme="minorHAnsi" w:cstheme="minorHAnsi"/>
+          <w:highlight w:val="yellow"/>
         </w:rPr>
         <w:t>Creation</w:t>
       </w:r>
       <w:r>
+        <w:rPr>
+          <w:highlight w:val="yellow"/>
+        </w:rPr>
         <w:t xml:space="preserve"> of a</w:t>
       </w:r>
       <w:r>
+        <w:rPr>
+          <w:highlight w:val="yellow"/>
+        </w:rPr>
         <w:t>n</w:t>
       </w:r>
       <w:r>
+        <w:rPr>
+          <w:highlight w:val="yellow"/>
+        </w:rPr>
         <w:t xml:space="preserve"> </w:t>
       </w:r>
       <w:r>
         <w:rPr>
           <w:rStyle w:val="CodeChar"/>
           <w:rFonts w:asciiTheme="minorHAnsi" w:hAnsiTheme="minorHAnsi" w:cstheme="minorHAnsi"/>
+          <w:highlight w:val="yellow"/>
         </w:rPr>
         <w:t>Ad</w:t>
       </w:r>
       <w:r>
+        <w:rPr>
+          <w:highlight w:val="yellow"/>
+        </w:rPr>
         <w:t>,</w:t>
       </w:r>
       <w:r>
+        <w:rPr>
+          <w:highlight w:val="yellow"/>
+        </w:rPr>
         <w:t xml:space="preserve"> you should be redirected to the</w:t>
       </w:r>
       <w:r>
+        <w:rPr>
+          <w:highlight w:val="yellow"/>
+        </w:rPr>
         <w:t xml:space="preserve"> </w:t>
       </w:r>
       <w:r>
+        <w:rPr>
+          <w:highlight w:val="yellow"/>
+        </w:rPr>
         <w:t>/</w:t>
       </w:r>
       <w:r>
         <w:rPr>
           <w:rStyle w:val="CodeChar"/>
+          <w:highlight w:val="yellow"/>
         </w:rPr>
         <w:t>Ad</w:t>
       </w:r>
       <w:r>
         <w:rPr>
           <w:rStyle w:val="CodeChar"/>
+          <w:highlight w:val="yellow"/>
         </w:rPr>
         <w:t>/All</w:t>
       </w:r>
       <w:r>
+        <w:rPr>
+          <w:highlight w:val="yellow"/>
+        </w:rPr>
         <w:t>.</w:t>
       </w:r>
     </w:p>
@@ -5648,13 +6361,20 @@
           <w:numId w:val="12"/>
         </w:numPr>
         <w:jc w:val="both"/>
-      </w:pPr>
-      <w:r>
+        <w:rPr>
+          <w:highlight w:val="yellow"/>
+        </w:rPr>
+      </w:pPr>
+      <w:r>
+        <w:rPr>
+          <w:highlight w:val="yellow"/>
+        </w:rPr>
         <w:t xml:space="preserve">Upon </w:t>
       </w:r>
       <w:r>
         <w:rPr>
           <w:rFonts w:cstheme="minorHAnsi"/>
+          <w:highlight w:val="yellow"/>
         </w:rPr>
         <w:t xml:space="preserve">successful </w:t>
       </w:r>
@@ -5662,13 +6382,20 @@
         <w:rPr>
           <w:rStyle w:val="CodeChar"/>
           <w:rFonts w:asciiTheme="minorHAnsi" w:hAnsiTheme="minorHAnsi" w:cstheme="minorHAnsi"/>
+          <w:highlight w:val="yellow"/>
         </w:rPr>
         <w:t>Adding</w:t>
       </w:r>
       <w:r>
+        <w:rPr>
+          <w:highlight w:val="yellow"/>
+        </w:rPr>
         <w:t xml:space="preserve"> a</w:t>
       </w:r>
       <w:r>
+        <w:rPr>
+          <w:highlight w:val="yellow"/>
+        </w:rPr>
         <w:t xml:space="preserve">n </w:t>
       </w:r>
       <w:r>
@@ -5676,71 +6403,105 @@
           <w:rFonts w:cstheme="minorHAnsi"/>
           <w:b/>
           <w:bCs/>
+          <w:highlight w:val="yellow"/>
         </w:rPr>
         <w:t>Ad</w:t>
       </w:r>
       <w:r>
+        <w:rPr>
+          <w:highlight w:val="yellow"/>
+        </w:rPr>
         <w:t xml:space="preserve"> </w:t>
       </w:r>
       <w:r>
+        <w:rPr>
+          <w:highlight w:val="yellow"/>
+        </w:rPr>
         <w:t xml:space="preserve">to the </w:t>
       </w:r>
       <w:r>
         <w:rPr>
           <w:rStyle w:val="CodeChar"/>
           <w:rFonts w:asciiTheme="minorHAnsi" w:hAnsiTheme="minorHAnsi" w:cstheme="minorHAnsi"/>
+          <w:highlight w:val="yellow"/>
         </w:rPr>
         <w:t>User</w:t>
       </w:r>
       <w:r>
         <w:rPr>
           <w:rFonts w:cstheme="minorHAnsi"/>
+          <w:highlight w:val="yellow"/>
         </w:rPr>
         <w:t>'</w:t>
       </w:r>
       <w:r>
         <w:rPr>
           <w:rFonts w:cstheme="minorHAnsi"/>
+          <w:highlight w:val="yellow"/>
         </w:rPr>
         <w:t>s</w:t>
       </w:r>
       <w:r>
+        <w:rPr>
+          <w:highlight w:val="yellow"/>
+        </w:rPr>
         <w:t xml:space="preserve"> collection</w:t>
       </w:r>
       <w:r>
+        <w:rPr>
+          <w:highlight w:val="yellow"/>
+        </w:rPr>
         <w:t>,</w:t>
       </w:r>
       <w:r>
+        <w:rPr>
+          <w:highlight w:val="yellow"/>
+        </w:rPr>
         <w:t xml:space="preserve"> should be redirected to </w:t>
       </w:r>
       <w:r>
+        <w:rPr>
+          <w:highlight w:val="yellow"/>
+        </w:rPr>
         <w:t>the</w:t>
       </w:r>
       <w:r>
+        <w:rPr>
+          <w:highlight w:val="yellow"/>
+        </w:rPr>
         <w:t xml:space="preserve"> </w:t>
       </w:r>
       <w:r>
+        <w:rPr>
+          <w:highlight w:val="yellow"/>
+        </w:rPr>
         <w:t>/</w:t>
       </w:r>
       <w:r>
         <w:rPr>
           <w:rStyle w:val="CodeChar"/>
+          <w:highlight w:val="yellow"/>
         </w:rPr>
         <w:t>Ad</w:t>
       </w:r>
       <w:r>
         <w:rPr>
           <w:rStyle w:val="CodeChar"/>
+          <w:highlight w:val="yellow"/>
         </w:rPr>
         <w:t>/</w:t>
       </w:r>
       <w:r>
         <w:rPr>
           <w:rStyle w:val="CodeChar"/>
+          <w:highlight w:val="yellow"/>
         </w:rPr>
         <w:t>Cart</w:t>
       </w:r>
       <w:r>
+        <w:rPr>
+          <w:highlight w:val="yellow"/>
+        </w:rPr>
         <w:t>.</w:t>
       </w:r>
     </w:p>
@@ -5754,12 +6515,16 @@
         <w:jc w:val="both"/>
       </w:pPr>
       <w:r>
+        <w:rPr>
+          <w:highlight w:val="yellow"/>
+        </w:rPr>
         <w:t xml:space="preserve">Upon successful </w:t>
       </w:r>
       <w:r>
         <w:rPr>
           <w:b/>
           <w:bCs/>
+          <w:highlight w:val="yellow"/>
         </w:rPr>
         <w:t>Editin</w:t>
       </w:r>
@@ -5767,20 +6532,28 @@
         <w:rPr>
           <w:b/>
           <w:bCs/>
+          <w:highlight w:val="yellow"/>
         </w:rPr>
         <w:t>g</w:t>
       </w:r>
       <w:r>
+        <w:rPr>
+          <w:highlight w:val="yellow"/>
+        </w:rPr>
         <w:t xml:space="preserve"> of an </w:t>
       </w:r>
       <w:r>
         <w:rPr>
           <w:b/>
           <w:bCs/>
+          <w:highlight w:val="yellow"/>
         </w:rPr>
         <w:t>Ad,</w:t>
       </w:r>
       <w:r>
+        <w:rPr>
+          <w:highlight w:val="yellow"/>
+        </w:rPr>
         <w:t xml:space="preserve"> you should be redirected to the </w:t>
       </w:r>
       <w:r>
@@ -5788,6 +6561,7 @@
           <w:rFonts w:ascii="Consolas" w:hAnsi="Consolas"/>
           <w:b/>
           <w:bCs/>
+          <w:highlight w:val="yellow"/>
         </w:rPr>
         <w:t>/</w:t>
       </w:r>
@@ -5796,6 +6570,7 @@
           <w:rFonts w:ascii="Consolas" w:hAnsi="Consolas"/>
           <w:b/>
           <w:bCs/>
+          <w:highlight w:val="yellow"/>
         </w:rPr>
         <w:t>Ad</w:t>
       </w:r>
@@ -5804,10 +6579,14 @@
           <w:rFonts w:ascii="Consolas" w:hAnsi="Consolas"/>
           <w:b/>
           <w:bCs/>
+          <w:highlight w:val="yellow"/>
         </w:rPr>
         <w:t>/All</w:t>
       </w:r>
       <w:r>
+        <w:rPr>
+          <w:highlight w:val="yellow"/>
+        </w:rPr>
         <w:t>.</w:t>
       </w:r>
     </w:p>
@@ -5819,13 +6598,20 @@
           <w:numId w:val="12"/>
         </w:numPr>
         <w:jc w:val="both"/>
-      </w:pPr>
-      <w:r>
+        <w:rPr>
+          <w:highlight w:val="yellow"/>
+        </w:rPr>
+      </w:pPr>
+      <w:r>
+        <w:rPr>
+          <w:highlight w:val="yellow"/>
+        </w:rPr>
         <w:t xml:space="preserve">Upon </w:t>
       </w:r>
       <w:r>
         <w:rPr>
           <w:rFonts w:cstheme="minorHAnsi"/>
+          <w:highlight w:val="yellow"/>
         </w:rPr>
         <w:t xml:space="preserve">successful </w:t>
       </w:r>
@@ -5833,32 +6619,47 @@
         <w:rPr>
           <w:rStyle w:val="CodeChar"/>
           <w:rFonts w:asciiTheme="minorHAnsi" w:hAnsiTheme="minorHAnsi" w:cstheme="minorHAnsi"/>
+          <w:highlight w:val="yellow"/>
         </w:rPr>
         <w:t>Removal</w:t>
       </w:r>
       <w:r>
+        <w:rPr>
+          <w:highlight w:val="yellow"/>
+        </w:rPr>
         <w:t xml:space="preserve"> of a</w:t>
       </w:r>
       <w:r>
+        <w:rPr>
+          <w:highlight w:val="yellow"/>
+        </w:rPr>
         <w:t xml:space="preserve">n </w:t>
       </w:r>
       <w:r>
         <w:rPr>
           <w:b/>
           <w:bCs/>
+          <w:highlight w:val="yellow"/>
         </w:rPr>
         <w:t>Ad</w:t>
       </w:r>
       <w:r>
+        <w:rPr>
+          <w:highlight w:val="yellow"/>
+        </w:rPr>
         <w:t xml:space="preserve"> </w:t>
       </w:r>
       <w:r>
+        <w:rPr>
+          <w:highlight w:val="yellow"/>
+        </w:rPr>
         <w:t>from the</w:t>
       </w:r>
       <w:r>
         <w:rPr>
           <w:rStyle w:val="CodeChar"/>
           <w:rFonts w:asciiTheme="minorHAnsi" w:hAnsiTheme="minorHAnsi" w:cstheme="minorHAnsi"/>
+          <w:highlight w:val="yellow"/>
         </w:rPr>
         <w:t xml:space="preserve"> </w:t>
       </w:r>
@@ -5866,43 +6667,55 @@
         <w:rPr>
           <w:rStyle w:val="CodeChar"/>
           <w:rFonts w:asciiTheme="minorHAnsi" w:hAnsiTheme="minorHAnsi" w:cstheme="minorHAnsi"/>
+          <w:highlight w:val="yellow"/>
         </w:rPr>
         <w:t>User</w:t>
       </w:r>
       <w:r>
         <w:rPr>
           <w:rFonts w:cstheme="minorHAnsi"/>
+          <w:highlight w:val="yellow"/>
         </w:rPr>
         <w:t>'</w:t>
       </w:r>
       <w:r>
         <w:rPr>
           <w:rFonts w:cstheme="minorHAnsi"/>
+          <w:highlight w:val="yellow"/>
         </w:rPr>
         <w:t>s</w:t>
       </w:r>
       <w:r>
+        <w:rPr>
+          <w:highlight w:val="yellow"/>
+        </w:rPr>
         <w:t xml:space="preserve"> collection, should be redirected to the /</w:t>
       </w:r>
       <w:r>
         <w:rPr>
           <w:rStyle w:val="CodeChar"/>
+          <w:highlight w:val="yellow"/>
         </w:rPr>
         <w:t>Ad</w:t>
       </w:r>
       <w:r>
         <w:rPr>
           <w:rStyle w:val="CodeChar"/>
+          <w:highlight w:val="yellow"/>
         </w:rPr>
         <w:t>/</w:t>
       </w:r>
       <w:r>
         <w:rPr>
           <w:rStyle w:val="CodeChar"/>
+          <w:highlight w:val="yellow"/>
         </w:rPr>
         <w:t>All</w:t>
       </w:r>
       <w:r>
+        <w:rPr>
+          <w:highlight w:val="yellow"/>
+        </w:rPr>
         <w:t>.</w:t>
       </w:r>
     </w:p>
@@ -5914,10 +6727,14 @@
           <w:numId w:val="12"/>
         </w:numPr>
         <w:jc w:val="both"/>
+        <w:rPr>
+          <w:highlight w:val="yellow"/>
+        </w:rPr>
       </w:pPr>
       <w:r>
         <w:rPr>
           <w:rFonts w:cstheme="minorHAnsi"/>
+          <w:highlight w:val="yellow"/>
         </w:rPr>
         <w:t xml:space="preserve">If a </w:t>
       </w:r>
@@ -5925,12 +6742,14 @@
         <w:rPr>
           <w:rStyle w:val="CodeChar"/>
           <w:rFonts w:asciiTheme="minorHAnsi" w:hAnsiTheme="minorHAnsi" w:cstheme="minorHAnsi"/>
+          <w:highlight w:val="yellow"/>
         </w:rPr>
         <w:t>User</w:t>
       </w:r>
       <w:r>
         <w:rPr>
           <w:rFonts w:cstheme="minorHAnsi"/>
+          <w:highlight w:val="yellow"/>
         </w:rPr>
         <w:t xml:space="preserve"> tries to </w:t>
       </w:r>
@@ -5938,12 +6757,14 @@
         <w:rPr>
           <w:rFonts w:cstheme="minorHAnsi"/>
           <w:b/>
+          <w:highlight w:val="yellow"/>
         </w:rPr>
         <w:t>add</w:t>
       </w:r>
       <w:r>
         <w:rPr>
           <w:rFonts w:cstheme="minorHAnsi"/>
+          <w:highlight w:val="yellow"/>
         </w:rPr>
         <w:t xml:space="preserve"> an </w:t>
       </w:r>
@@ -5951,6 +6772,7 @@
         <w:rPr>
           <w:rFonts w:cstheme="minorHAnsi"/>
           <w:b/>
+          <w:highlight w:val="yellow"/>
         </w:rPr>
         <w:t xml:space="preserve">already </w:t>
       </w:r>
@@ -5958,12 +6780,14 @@
         <w:rPr>
           <w:rFonts w:cstheme="minorHAnsi"/>
           <w:b/>
+          <w:highlight w:val="yellow"/>
         </w:rPr>
         <w:t>added</w:t>
       </w:r>
       <w:r>
         <w:rPr>
           <w:rFonts w:cstheme="minorHAnsi"/>
+          <w:highlight w:val="yellow"/>
         </w:rPr>
         <w:t xml:space="preserve"> </w:t>
       </w:r>
@@ -5971,6 +6795,7 @@
         <w:rPr>
           <w:rStyle w:val="CodeChar"/>
           <w:rFonts w:asciiTheme="minorHAnsi" w:hAnsiTheme="minorHAnsi" w:cstheme="minorHAnsi"/>
+          <w:highlight w:val="yellow"/>
         </w:rPr>
         <w:t>ad</w:t>
       </w:r>
@@ -5978,12 +6803,14 @@
         <w:rPr>
           <w:rStyle w:val="CodeChar"/>
           <w:rFonts w:asciiTheme="minorHAnsi" w:hAnsiTheme="minorHAnsi" w:cstheme="minorHAnsi"/>
+          <w:highlight w:val="yellow"/>
         </w:rPr>
         <w:t xml:space="preserve"> </w:t>
       </w:r>
       <w:r>
         <w:rPr>
           <w:rFonts w:cstheme="minorHAnsi"/>
+          <w:highlight w:val="yellow"/>
         </w:rPr>
         <w:t xml:space="preserve">to their </w:t>
       </w:r>
@@ -5991,43 +6818,55 @@
         <w:rPr>
           <w:rFonts w:cstheme="minorHAnsi"/>
           <w:b/>
+          <w:highlight w:val="yellow"/>
         </w:rPr>
         <w:t>collection</w:t>
       </w:r>
       <w:r>
         <w:rPr>
           <w:rFonts w:cstheme="minorHAnsi"/>
+          <w:highlight w:val="yellow"/>
         </w:rPr>
         <w:t>, they should be redirected</w:t>
       </w:r>
       <w:r>
+        <w:rPr>
+          <w:highlight w:val="yellow"/>
+        </w:rPr>
         <w:t xml:space="preserve"> to </w:t>
       </w:r>
       <w:r>
         <w:rPr>
           <w:rStyle w:val="CodeChar"/>
+          <w:highlight w:val="yellow"/>
         </w:rPr>
         <w:t>/</w:t>
       </w:r>
       <w:r>
         <w:rPr>
           <w:rStyle w:val="CodeChar"/>
+          <w:highlight w:val="yellow"/>
         </w:rPr>
         <w:t>Ad</w:t>
       </w:r>
       <w:r>
         <w:rPr>
           <w:rStyle w:val="CodeChar"/>
+          <w:highlight w:val="yellow"/>
         </w:rPr>
         <w:t>/</w:t>
       </w:r>
       <w:r>
         <w:rPr>
           <w:rStyle w:val="CodeChar"/>
+          <w:highlight w:val="yellow"/>
         </w:rPr>
         <w:t>All</w:t>
       </w:r>
       <w:r>
+        <w:rPr>
+          <w:highlight w:val="yellow"/>
+        </w:rPr>
         <w:t xml:space="preserve"> (or just a page refresh).</w:t>
       </w:r>
     </w:p>
@@ -6039,13 +6878,20 @@
           <w:numId w:val="12"/>
         </w:numPr>
         <w:jc w:val="both"/>
-      </w:pPr>
-      <w:r>
+        <w:rPr>
+          <w:highlight w:val="yellow"/>
+        </w:rPr>
+      </w:pPr>
+      <w:r>
+        <w:rPr>
+          <w:highlight w:val="yellow"/>
+        </w:rPr>
         <w:t xml:space="preserve">Upon </w:t>
       </w:r>
       <w:r>
         <w:rPr>
           <w:rFonts w:cstheme="minorHAnsi"/>
+          <w:highlight w:val="yellow"/>
         </w:rPr>
         <w:t xml:space="preserve">successful </w:t>
       </w:r>
@@ -6053,38 +6899,54 @@
         <w:rPr>
           <w:rStyle w:val="CodeChar"/>
           <w:rFonts w:asciiTheme="minorHAnsi" w:hAnsiTheme="minorHAnsi" w:cstheme="minorHAnsi"/>
+          <w:highlight w:val="yellow"/>
         </w:rPr>
         <w:t>Logout</w:t>
       </w:r>
       <w:r>
+        <w:rPr>
+          <w:highlight w:val="yellow"/>
+        </w:rPr>
         <w:t xml:space="preserve"> of a </w:t>
       </w:r>
       <w:r>
         <w:rPr>
           <w:rStyle w:val="CodeChar"/>
           <w:rFonts w:asciiTheme="minorHAnsi" w:hAnsiTheme="minorHAnsi" w:cstheme="minorHAnsi"/>
+          <w:highlight w:val="yellow"/>
         </w:rPr>
         <w:t>User</w:t>
       </w:r>
       <w:r>
+        <w:rPr>
+          <w:highlight w:val="yellow"/>
+        </w:rPr>
         <w:t xml:space="preserve">, you should be redirected to the </w:t>
       </w:r>
       <w:r>
         <w:rPr>
           <w:rStyle w:val="CodeChar"/>
+          <w:highlight w:val="yellow"/>
         </w:rPr>
         <w:t>Index</w:t>
       </w:r>
       <w:r>
+        <w:rPr>
+          <w:highlight w:val="yellow"/>
+        </w:rPr>
         <w:t xml:space="preserve"> </w:t>
       </w:r>
       <w:r>
         <w:rPr>
           <w:rStyle w:val="CodeChar"/>
+          <w:highlight w:val="yellow"/>
         </w:rPr>
         <w:t>Page</w:t>
       </w:r>
       <w:r>
+        <w:rPr>
+          <w:highlight w:val="yellow"/>
+        </w:rPr>
         <w:t>.</w:t>
       </w:r>
     </w:p>
@@ -6096,65 +6958,93 @@
           <w:numId w:val="12"/>
         </w:numPr>
         <w:jc w:val="both"/>
-      </w:pPr>
-      <w:r>
+        <w:rPr>
+          <w:highlight w:val="yellow"/>
+        </w:rPr>
+      </w:pPr>
+      <w:r>
+        <w:rPr>
+          <w:highlight w:val="yellow"/>
+        </w:rPr>
         <w:t xml:space="preserve">If any of the </w:t>
       </w:r>
       <w:r>
         <w:rPr>
           <w:b/>
+          <w:highlight w:val="yellow"/>
         </w:rPr>
         <w:t>validations</w:t>
       </w:r>
       <w:r>
+        <w:rPr>
+          <w:highlight w:val="yellow"/>
+        </w:rPr>
         <w:t xml:space="preserve"> in the POST forms </w:t>
       </w:r>
       <w:r>
         <w:rPr>
           <w:b/>
+          <w:highlight w:val="yellow"/>
         </w:rPr>
         <w:t>don</w:t>
       </w:r>
       <w:r>
         <w:rPr>
           <w:b/>
+          <w:highlight w:val="yellow"/>
         </w:rPr>
         <w:t>'</w:t>
       </w:r>
       <w:r>
         <w:rPr>
           <w:b/>
+          <w:highlight w:val="yellow"/>
         </w:rPr>
         <w:t>t pass</w:t>
       </w:r>
       <w:r>
+        <w:rPr>
+          <w:highlight w:val="yellow"/>
+        </w:rPr>
         <w:t xml:space="preserve">, </w:t>
       </w:r>
       <w:r>
         <w:rPr>
           <w:b/>
+          <w:highlight w:val="yellow"/>
         </w:rPr>
         <w:t>redirect</w:t>
       </w:r>
       <w:r>
+        <w:rPr>
+          <w:highlight w:val="yellow"/>
+        </w:rPr>
         <w:t xml:space="preserve"> to the </w:t>
       </w:r>
       <w:r>
         <w:rPr>
           <w:b/>
+          <w:highlight w:val="yellow"/>
         </w:rPr>
         <w:t>same page</w:t>
       </w:r>
       <w:r>
+        <w:rPr>
+          <w:highlight w:val="yellow"/>
+        </w:rPr>
         <w:t xml:space="preserve"> (</w:t>
       </w:r>
       <w:r>
         <w:rPr>
           <w:b/>
+          <w:highlight w:val="yellow"/>
         </w:rPr>
         <w:t>reload/refresh</w:t>
       </w:r>
       <w:r>
+        <w:rPr>
+          <w:highlight w:val="yellow"/>
+        </w:rPr>
         <w:t xml:space="preserve"> it).</w:t>
       </w:r>
     </w:p>
@@ -6433,51 +7323,79 @@
           <w:numId w:val="5"/>
         </w:numPr>
         <w:jc w:val="both"/>
+        <w:rPr>
+          <w:highlight w:val="yellow"/>
+        </w:rPr>
       </w:pPr>
       <w:r>
         <w:rPr>
           <w:rStyle w:val="CodeChar"/>
           <w:rFonts w:asciiTheme="minorHAnsi" w:hAnsiTheme="minorHAnsi" w:cstheme="minorHAnsi"/>
+          <w:highlight w:val="yellow"/>
         </w:rPr>
         <w:t>Users</w:t>
       </w:r>
       <w:r>
+        <w:rPr>
+          <w:highlight w:val="yellow"/>
+        </w:rPr>
         <w:t xml:space="preserve"> (logged in) can access </w:t>
       </w:r>
       <w:r>
+        <w:rPr>
+          <w:highlight w:val="yellow"/>
+        </w:rPr>
         <w:t xml:space="preserve">the </w:t>
       </w:r>
       <w:r>
         <w:rPr>
           <w:rStyle w:val="CodeChar"/>
+          <w:highlight w:val="yellow"/>
         </w:rPr>
         <w:t>Ad</w:t>
       </w:r>
       <w:r>
         <w:rPr>
           <w:rStyle w:val="CodeChar"/>
+          <w:highlight w:val="yellow"/>
         </w:rPr>
         <w:t>/</w:t>
       </w:r>
       <w:r>
         <w:rPr>
           <w:rStyle w:val="CodeChar"/>
+          <w:highlight w:val="yellow"/>
         </w:rPr>
         <w:t>Add</w:t>
       </w:r>
       <w:r>
+        <w:rPr>
+          <w:highlight w:val="yellow"/>
+        </w:rPr>
         <w:t xml:space="preserve"> page</w:t>
       </w:r>
       <w:r>
+        <w:rPr>
+          <w:highlight w:val="yellow"/>
+        </w:rPr>
         <w:t xml:space="preserve"> and funct</w:t>
       </w:r>
       <w:r>
+        <w:rPr>
+          <w:highlight w:val="yellow"/>
+        </w:rPr>
         <w:t>io</w:t>
       </w:r>
       <w:r>
+        <w:rPr>
+          <w:highlight w:val="yellow"/>
+        </w:rPr>
         <w:t>nality</w:t>
       </w:r>
       <w:r>
+        <w:rPr>
+          <w:highlight w:val="yellow"/>
+        </w:rPr>
         <w:t>.</w:t>
       </w:r>
     </w:p>
@@ -6489,30 +7407,42 @@
           <w:numId w:val="5"/>
         </w:numPr>
         <w:jc w:val="both"/>
+        <w:rPr>
+          <w:highlight w:val="yellow"/>
+        </w:rPr>
       </w:pPr>
       <w:r>
         <w:rPr>
           <w:rStyle w:val="CodeChar"/>
           <w:rFonts w:asciiTheme="minorHAnsi" w:hAnsiTheme="minorHAnsi" w:cstheme="minorHAnsi"/>
+          <w:highlight w:val="yellow"/>
         </w:rPr>
         <w:t>Users</w:t>
       </w:r>
       <w:r>
+        <w:rPr>
+          <w:highlight w:val="yellow"/>
+        </w:rPr>
         <w:t xml:space="preserve"> (logged in) can access the </w:t>
       </w:r>
       <w:r>
         <w:rPr>
           <w:rStyle w:val="CodeChar"/>
+          <w:highlight w:val="yellow"/>
         </w:rPr>
         <w:t>Ad</w:t>
       </w:r>
       <w:r>
         <w:rPr>
           <w:rStyle w:val="CodeChar"/>
+          <w:highlight w:val="yellow"/>
         </w:rPr>
         <w:t>/Edit</w:t>
       </w:r>
       <w:r>
+        <w:rPr>
+          <w:highlight w:val="yellow"/>
+        </w:rPr>
         <w:t xml:space="preserve"> page and functionality.</w:t>
       </w:r>
     </w:p>
@@ -6524,23 +7454,34 @@
           <w:numId w:val="5"/>
         </w:numPr>
         <w:jc w:val="both"/>
+        <w:rPr>
+          <w:highlight w:val="yellow"/>
+        </w:rPr>
       </w:pPr>
       <w:r>
         <w:rPr>
           <w:rStyle w:val="CodeChar"/>
           <w:rFonts w:asciiTheme="minorHAnsi" w:hAnsiTheme="minorHAnsi" w:cstheme="minorHAnsi"/>
+          <w:highlight w:val="yellow"/>
         </w:rPr>
         <w:t>Users</w:t>
       </w:r>
       <w:r>
+        <w:rPr>
+          <w:highlight w:val="yellow"/>
+        </w:rPr>
         <w:t xml:space="preserve"> (logged in) can access </w:t>
       </w:r>
       <w:r>
+        <w:rPr>
+          <w:highlight w:val="yellow"/>
+        </w:rPr>
         <w:t xml:space="preserve">the </w:t>
       </w:r>
       <w:r>
         <w:rPr>
           <w:rStyle w:val="CodeChar"/>
+          <w:highlight w:val="yellow"/>
         </w:rPr>
         <w:t>Ad</w:t>
       </w:r>
@@ -6548,22 +7489,33 @@
         <w:rPr>
           <w:rStyle w:val="CodeChar"/>
           <w:rFonts w:asciiTheme="minorHAnsi" w:hAnsiTheme="minorHAnsi" w:cstheme="minorHAnsi"/>
+          <w:highlight w:val="yellow"/>
         </w:rPr>
         <w:t>/</w:t>
       </w:r>
       <w:r>
         <w:rPr>
           <w:rStyle w:val="CodeChar"/>
+          <w:highlight w:val="yellow"/>
         </w:rPr>
         <w:t>All</w:t>
       </w:r>
       <w:r>
+        <w:rPr>
+          <w:highlight w:val="yellow"/>
+        </w:rPr>
         <w:t xml:space="preserve"> </w:t>
       </w:r>
       <w:r>
+        <w:rPr>
+          <w:highlight w:val="yellow"/>
+        </w:rPr>
         <w:t>page</w:t>
       </w:r>
       <w:r>
+        <w:rPr>
+          <w:highlight w:val="yellow"/>
+        </w:rPr>
         <w:t>.</w:t>
       </w:r>
     </w:p>
@@ -6575,24 +7527,35 @@
           <w:numId w:val="5"/>
         </w:numPr>
         <w:jc w:val="both"/>
+        <w:rPr>
+          <w:highlight w:val="yellow"/>
+        </w:rPr>
       </w:pPr>
       <w:r>
         <w:rPr>
           <w:rStyle w:val="CodeChar"/>
           <w:rFonts w:asciiTheme="minorHAnsi" w:hAnsiTheme="minorHAnsi" w:cstheme="minorHAnsi"/>
+          <w:highlight w:val="yellow"/>
         </w:rPr>
         <w:t>Users</w:t>
       </w:r>
       <w:r>
         <w:rPr>
           <w:rFonts w:cstheme="minorHAnsi"/>
+          <w:highlight w:val="yellow"/>
         </w:rPr>
         <w:t xml:space="preserve"> (logged</w:t>
       </w:r>
       <w:r>
+        <w:rPr>
+          <w:highlight w:val="yellow"/>
+        </w:rPr>
         <w:t xml:space="preserve"> in) can access </w:t>
       </w:r>
       <w:r>
+        <w:rPr>
+          <w:highlight w:val="yellow"/>
+        </w:rPr>
         <w:t>the</w:t>
       </w:r>
       <w:r>
@@ -6600,6 +7563,7 @@
           <w:rFonts w:cstheme="minorHAnsi"/>
           <w:b/>
           <w:bCs/>
+          <w:highlight w:val="yellow"/>
         </w:rPr>
         <w:t xml:space="preserve"> </w:t>
       </w:r>
@@ -6608,10 +7572,14 @@
           <w:rFonts w:ascii="Consolas" w:hAnsi="Consolas"/>
           <w:b/>
           <w:bCs/>
+          <w:highlight w:val="yellow"/>
         </w:rPr>
         <w:t>My</w:t>
       </w:r>
       <w:r>
+        <w:rPr>
+          <w:highlight w:val="yellow"/>
+        </w:rPr>
         <w:t xml:space="preserve"> </w:t>
       </w:r>
       <w:r>
@@ -6619,6 +7587,7 @@
           <w:rFonts w:ascii="Consolas" w:hAnsi="Consolas"/>
           <w:b/>
           <w:bCs/>
+          <w:highlight w:val="yellow"/>
         </w:rPr>
         <w:t>Cart</w:t>
       </w:r>
@@ -6626,10 +7595,14 @@
         <w:rPr>
           <w:rStyle w:val="CodeChar"/>
           <w:rFonts w:asciiTheme="minorHAnsi" w:hAnsiTheme="minorHAnsi" w:cstheme="minorHAnsi"/>
+          <w:highlight w:val="yellow"/>
         </w:rPr>
         <w:t xml:space="preserve"> </w:t>
       </w:r>
       <w:r>
+        <w:rPr>
+          <w:highlight w:val="yellow"/>
+        </w:rPr>
         <w:t>page.</w:t>
       </w:r>
     </w:p>
@@ -6641,30 +7614,42 @@
           <w:numId w:val="5"/>
         </w:numPr>
         <w:jc w:val="both"/>
+        <w:rPr>
+          <w:highlight w:val="yellow"/>
+        </w:rPr>
       </w:pPr>
       <w:r>
         <w:rPr>
           <w:rStyle w:val="CodeChar"/>
           <w:rFonts w:asciiTheme="minorHAnsi" w:hAnsiTheme="minorHAnsi" w:cstheme="minorHAnsi"/>
+          <w:highlight w:val="yellow"/>
         </w:rPr>
         <w:t>Users</w:t>
       </w:r>
       <w:r>
         <w:rPr>
           <w:rFonts w:cstheme="minorHAnsi"/>
+          <w:highlight w:val="yellow"/>
         </w:rPr>
         <w:t xml:space="preserve"> (l</w:t>
       </w:r>
       <w:r>
+        <w:rPr>
+          <w:highlight w:val="yellow"/>
+        </w:rPr>
         <w:t xml:space="preserve">ogged in) can access </w:t>
       </w:r>
       <w:r>
         <w:rPr>
           <w:rStyle w:val="CodeChar"/>
+          <w:highlight w:val="yellow"/>
         </w:rPr>
         <w:t>Logout</w:t>
       </w:r>
       <w:r>
+        <w:rPr>
+          <w:highlight w:val="yellow"/>
+        </w:rPr>
         <w:t xml:space="preserve"> functionality.</w:t>
       </w:r>
     </w:p>
@@ -6676,11 +7661,15 @@
           <w:numId w:val="5"/>
         </w:numPr>
         <w:jc w:val="both"/>
+        <w:rPr>
+          <w:highlight w:val="yellow"/>
+        </w:rPr>
       </w:pPr>
       <w:r>
         <w:rPr>
           <w:rStyle w:val="CodeChar"/>
           <w:rFonts w:asciiTheme="minorHAnsi" w:hAnsiTheme="minorHAnsi" w:cstheme="minorHAnsi"/>
+          <w:highlight w:val="yellow"/>
         </w:rPr>
         <w:t>Users (</w:t>
       </w:r>
@@ -6690,6 +7679,7 @@
           <w:rFonts w:asciiTheme="minorHAnsi" w:hAnsiTheme="minorHAnsi" w:cstheme="minorHAnsi"/>
           <w:b w:val="0"/>
           <w:bCs/>
+          <w:highlight w:val="yellow"/>
         </w:rPr>
         <w:t>logged in</w:t>
       </w:r>
@@ -6697,6 +7687,7 @@
         <w:rPr>
           <w:rStyle w:val="CodeChar"/>
           <w:rFonts w:asciiTheme="minorHAnsi" w:hAnsiTheme="minorHAnsi" w:cstheme="minorHAnsi"/>
+          <w:highlight w:val="yellow"/>
         </w:rPr>
         <w:t xml:space="preserve">) </w:t>
       </w:r>
@@ -6706,6 +7697,7 @@
           <w:rFonts w:asciiTheme="minorHAnsi" w:hAnsiTheme="minorHAnsi" w:cstheme="minorHAnsi"/>
           <w:b w:val="0"/>
           <w:bCs/>
+          <w:highlight w:val="yellow"/>
         </w:rPr>
         <w:t>cannot access</w:t>
       </w:r>
@@ -6713,6 +7705,7 @@
         <w:rPr>
           <w:rStyle w:val="CodeChar"/>
           <w:rFonts w:asciiTheme="minorHAnsi" w:hAnsiTheme="minorHAnsi" w:cstheme="minorHAnsi"/>
+          <w:highlight w:val="yellow"/>
         </w:rPr>
         <w:t xml:space="preserve"> </w:t>
       </w:r>
@@ -6722,6 +7715,7 @@
           <w:rFonts w:asciiTheme="minorHAnsi" w:hAnsiTheme="minorHAnsi" w:cstheme="minorHAnsi"/>
           <w:b w:val="0"/>
           <w:bCs/>
+          <w:highlight w:val="yellow"/>
         </w:rPr>
         <w:t>the</w:t>
       </w:r>
@@ -6729,6 +7723,7 @@
         <w:rPr>
           <w:rStyle w:val="CodeChar"/>
           <w:rFonts w:asciiTheme="minorHAnsi" w:hAnsiTheme="minorHAnsi" w:cstheme="minorHAnsi"/>
+          <w:highlight w:val="yellow"/>
         </w:rPr>
         <w:t xml:space="preserve"> </w:t>
       </w:r>
@@ -6736,6 +7731,7 @@
         <w:rPr>
           <w:rStyle w:val="CodeChar"/>
           <w:rFonts w:cstheme="minorHAnsi"/>
+          <w:highlight w:val="yellow"/>
         </w:rPr>
         <w:t>Ad</w:t>
       </w:r>
@@ -6743,6 +7739,7 @@
         <w:rPr>
           <w:rStyle w:val="CodeChar"/>
           <w:rFonts w:cstheme="minorHAnsi"/>
+          <w:highlight w:val="yellow"/>
         </w:rPr>
         <w:t>/Edit</w:t>
       </w:r>
@@ -6750,6 +7747,7 @@
         <w:rPr>
           <w:rStyle w:val="CodeChar"/>
           <w:rFonts w:asciiTheme="minorHAnsi" w:hAnsiTheme="minorHAnsi" w:cstheme="minorHAnsi"/>
+          <w:highlight w:val="yellow"/>
         </w:rPr>
         <w:t xml:space="preserve"> </w:t>
       </w:r>
@@ -6759,6 +7757,7 @@
           <w:rFonts w:asciiTheme="minorHAnsi" w:hAnsiTheme="minorHAnsi" w:cstheme="minorHAnsi"/>
           <w:b w:val="0"/>
           <w:bCs/>
+          <w:highlight w:val="yellow"/>
         </w:rPr>
         <w:t>page of an</w:t>
       </w:r>
@@ -6766,6 +7765,7 @@
         <w:rPr>
           <w:rStyle w:val="CodeChar"/>
           <w:rFonts w:asciiTheme="minorHAnsi" w:hAnsiTheme="minorHAnsi" w:cstheme="minorHAnsi"/>
+          <w:highlight w:val="yellow"/>
         </w:rPr>
         <w:t xml:space="preserve"> </w:t>
       </w:r>
@@ -6773,6 +7773,7 @@
         <w:rPr>
           <w:rStyle w:val="CodeChar"/>
           <w:rFonts w:cstheme="minorHAnsi"/>
+          <w:highlight w:val="yellow"/>
         </w:rPr>
         <w:t>Ad</w:t>
       </w:r>
@@ -6780,6 +7781,7 @@
         <w:rPr>
           <w:rStyle w:val="CodeChar"/>
           <w:rFonts w:asciiTheme="minorHAnsi" w:hAnsiTheme="minorHAnsi" w:cstheme="minorHAnsi"/>
+          <w:highlight w:val="yellow"/>
         </w:rPr>
         <w:t xml:space="preserve"> </w:t>
       </w:r>
@@ -6789,6 +7791,7 @@
           <w:rFonts w:asciiTheme="minorHAnsi" w:hAnsiTheme="minorHAnsi" w:cstheme="minorHAnsi"/>
           <w:b w:val="0"/>
           <w:bCs/>
+          <w:highlight w:val="yellow"/>
         </w:rPr>
         <w:t>that have another user as a creator.</w:t>
       </w:r>
@@ -7344,7 +8347,23 @@
                               <w:sz w:val="17"/>
                               <w:szCs w:val="17"/>
                             </w:rPr>
-                            <w:t xml:space="preserve">© SoftUni – </w:t>
+                            <w:t xml:space="preserve">© </w:t>
+                          </w:r>
+                          <w:proofErr w:type="spellStart"/>
+                          <w:r>
+                            <w:rPr>
+                              <w:sz w:val="17"/>
+                              <w:szCs w:val="17"/>
+                            </w:rPr>
+                            <w:t>SoftUni</w:t>
+                          </w:r>
+                          <w:proofErr w:type="spellEnd"/>
+                          <w:r>
+                            <w:rPr>
+                              <w:sz w:val="17"/>
+                              <w:szCs w:val="17"/>
+                            </w:rPr>
+                            <w:t xml:space="preserve"> – </w:t>
                           </w:r>
                           <w:hyperlink r:id="rId1" w:history="1">
                             <w:r>
@@ -7616,7 +8635,7 @@
                                               <a14:useLocalDpi xmlns:a14="http://schemas.microsoft.com/office/drawing/2010/main" val="0"/>
                                             </a:ext>
                                             <a:ext uri="{837473B0-CC2E-450A-ABE3-18F120FF3D39}">
-                                              <a1611:picAttrSrcUrl xmlns:a1611="http://schemas.microsoft.com/office/drawing/2016/11/main" xmlns:w16sdtdh="http://schemas.microsoft.com/office/word/2020/wordml/sdtdatahash" xmlns:w16="http://schemas.microsoft.com/office/word/2018/wordml" xmlns:w16cid="http://schemas.microsoft.com/office/word/2016/wordml/cid" xmlns:w16cex="http://schemas.microsoft.com/office/word/2018/wordml/cex" xmlns:w="http://schemas.openxmlformats.org/wordprocessingml/2006/main" xmlns:w10="urn:schemas-microsoft-com:office:word" xmlns:v="urn:schemas-microsoft-com:vml" xmlns:o="urn:schemas-microsoft-com:office:office" xmlns:am3d="http://schemas.microsoft.com/office/drawing/2017/model3d" xmlns:aink="http://schemas.microsoft.com/office/drawing/2016/ink" xmlns:cx8="http://schemas.microsoft.com/office/drawing/2016/5/14/chartex" xmlns:cx7="http://schemas.microsoft.com/office/drawing/2016/5/13/chartex" xmlns:cx6="http://schemas.microsoft.com/office/drawing/2016/5/12/chartex" xmlns:cx5="http://schemas.microsoft.com/office/drawing/2016/5/11/chartex" xmlns:cx4="http://schemas.microsoft.com/office/drawing/2016/5/10/chartex" xmlns:cx3="http://schemas.microsoft.com/office/drawing/2016/5/9/chartex" xmlns:cx2="http://schemas.microsoft.com/office/drawing/2015/10/21/chartex" xmlns:cx1="http://schemas.microsoft.com/office/drawing/2015/9/8/chartex" xmlns="" r:id="rId10"/>
+                                              <a1611:picAttrSrcUrl xmlns="" xmlns:cx1="http://schemas.microsoft.com/office/drawing/2015/9/8/chartex" xmlns:cx2="http://schemas.microsoft.com/office/drawing/2015/10/21/chartex" xmlns:cx3="http://schemas.microsoft.com/office/drawing/2016/5/9/chartex" xmlns:cx4="http://schemas.microsoft.com/office/drawing/2016/5/10/chartex" xmlns:cx5="http://schemas.microsoft.com/office/drawing/2016/5/11/chartex" xmlns:cx6="http://schemas.microsoft.com/office/drawing/2016/5/12/chartex" xmlns:cx7="http://schemas.microsoft.com/office/drawing/2016/5/13/chartex" xmlns:cx8="http://schemas.microsoft.com/office/drawing/2016/5/14/chartex" xmlns:aink="http://schemas.microsoft.com/office/drawing/2016/ink" xmlns:am3d="http://schemas.microsoft.com/office/drawing/2017/model3d" xmlns:o="urn:schemas-microsoft-com:office:office" xmlns:v="urn:schemas-microsoft-com:vml" xmlns:w10="urn:schemas-microsoft-com:office:word" xmlns:w="http://schemas.openxmlformats.org/wordprocessingml/2006/main" xmlns:w16cex="http://schemas.microsoft.com/office/word/2018/wordml/cex" xmlns:w16cid="http://schemas.microsoft.com/office/word/2016/wordml/cid" xmlns:w16="http://schemas.microsoft.com/office/word/2018/wordml" xmlns:w16sdtdh="http://schemas.microsoft.com/office/word/2020/wordml/sdtdatahash" xmlns:a1611="http://schemas.microsoft.com/office/drawing/2016/11/main" r:id="rId10"/>
                                             </a:ext>
                                           </a:extLst>
                                         </a:blip>
@@ -8041,7 +9060,7 @@
                           <wp:extent cx="180000" cy="180000"/>
                           <wp:effectExtent l="0" t="0" r="0" b="0"/>
                           <wp:docPr id="3" name="Picture 3">
-                            <a:hlinkClick xmlns:a="http://schemas.openxmlformats.org/drawingml/2006/main" r:id="rId2"/>
+                            <a:hlinkClick xmlns:a="http://schemas.openxmlformats.org/drawingml/2006/main" r:id="rId22"/>
                           </wp:docPr>
                           <wp:cNvGraphicFramePr>
                             <a:graphicFrameLocks xmlns:a="http://schemas.openxmlformats.org/drawingml/2006/main" noChangeAspect="1"/>
@@ -8051,14 +9070,14 @@
                               <pic:pic xmlns:pic="http://schemas.openxmlformats.org/drawingml/2006/picture">
                                 <pic:nvPicPr>
                                   <pic:cNvPr id="3" name="Picture 3">
-                                    <a:hlinkClick r:id="rId2"/>
+                                    <a:hlinkClick r:id="rId22"/>
                                   </pic:cNvPr>
                                   <pic:cNvPicPr>
                                     <a:picLocks noChangeAspect="1" noChangeArrowheads="1"/>
                                   </pic:cNvPicPr>
                                 </pic:nvPicPr>
                                 <pic:blipFill>
-                                  <a:blip r:embed="rId3">
+                                  <a:blip r:embed="rId23">
                                     <a:extLst>
                                       <a:ext uri="{28A0092B-C50C-407E-A947-70E740481C1C}">
                                         <a14:useLocalDpi xmlns:a14="http://schemas.microsoft.com/office/drawing/2010/main" val="0"/>
@@ -8108,7 +9127,7 @@
                           <wp:extent cx="180000" cy="180000"/>
                           <wp:effectExtent l="0" t="0" r="0" b="0"/>
                           <wp:docPr id="2" name="Picture 2">
-                            <a:hlinkClick xmlns:a="http://schemas.openxmlformats.org/drawingml/2006/main" r:id="rId4"/>
+                            <a:hlinkClick xmlns:a="http://schemas.openxmlformats.org/drawingml/2006/main" r:id="rId24"/>
                           </wp:docPr>
                           <wp:cNvGraphicFramePr>
                             <a:graphicFrameLocks xmlns:a="http://schemas.openxmlformats.org/drawingml/2006/main" noChangeAspect="1"/>
@@ -8118,14 +9137,14 @@
                               <pic:pic xmlns:pic="http://schemas.openxmlformats.org/drawingml/2006/picture">
                                 <pic:nvPicPr>
                                   <pic:cNvPr id="2" name="Picture 2">
-                                    <a:hlinkClick r:id="rId4"/>
+                                    <a:hlinkClick r:id="rId24"/>
                                   </pic:cNvPr>
                                   <pic:cNvPicPr>
                                     <a:picLocks noChangeAspect="1" noChangeArrowheads="1"/>
                                   </pic:cNvPicPr>
                                 </pic:nvPicPr>
                                 <pic:blipFill>
-                                  <a:blip r:embed="rId5">
+                                  <a:blip r:embed="rId25">
                                     <a:extLst>
                                       <a:ext uri="{28A0092B-C50C-407E-A947-70E740481C1C}">
                                         <a14:useLocalDpi xmlns:a14="http://schemas.microsoft.com/office/drawing/2010/main" val="0"/>
@@ -8175,7 +9194,7 @@
                           <wp:extent cx="180000" cy="180000"/>
                           <wp:effectExtent l="0" t="0" r="0" b="0"/>
                           <wp:docPr id="5" name="Picture 5" title="Software University @ Facebook">
-                            <a:hlinkClick xmlns:a="http://schemas.openxmlformats.org/drawingml/2006/main" r:id="rId6"/>
+                            <a:hlinkClick xmlns:a="http://schemas.openxmlformats.org/drawingml/2006/main" r:id="rId26"/>
                           </wp:docPr>
                           <wp:cNvGraphicFramePr>
                             <a:graphicFrameLocks xmlns:a="http://schemas.openxmlformats.org/drawingml/2006/main" noChangeAspect="1"/>
@@ -8185,12 +9204,12 @@
                               <pic:pic xmlns:pic="http://schemas.openxmlformats.org/drawingml/2006/picture">
                                 <pic:nvPicPr>
                                   <pic:cNvPr id="5" name="Picture 5" title="Software University @ Facebook">
-                                    <a:hlinkClick r:id="rId6"/>
+                                    <a:hlinkClick r:id="rId26"/>
                                   </pic:cNvPr>
                                   <pic:cNvPicPr/>
                                 </pic:nvPicPr>
                                 <pic:blipFill>
-                                  <a:blip r:embed="rId7"/>
+                                  <a:blip r:embed="rId27"/>
                                   <a:stretch>
                                     <a:fillRect/>
                                   </a:stretch>
@@ -8229,7 +9248,7 @@
                           <wp:extent cx="180000" cy="180000"/>
                           <wp:effectExtent l="0" t="0" r="0" b="0"/>
                           <wp:docPr id="20" name="Picture 20">
-                            <a:hlinkClick xmlns:a="http://schemas.openxmlformats.org/drawingml/2006/main" r:id="rId8"/>
+                            <a:hlinkClick xmlns:a="http://schemas.openxmlformats.org/drawingml/2006/main" r:id="rId28"/>
                           </wp:docPr>
                           <wp:cNvGraphicFramePr>
                             <a:graphicFrameLocks xmlns:a="http://schemas.openxmlformats.org/drawingml/2006/main" noChangeAspect="1"/>
@@ -8239,14 +9258,14 @@
                               <pic:pic xmlns:pic="http://schemas.openxmlformats.org/drawingml/2006/picture">
                                 <pic:nvPicPr>
                                   <pic:cNvPr id="20" name="Picture 20">
-                                    <a:hlinkClick r:id="rId8"/>
+                                    <a:hlinkClick r:id="rId28"/>
                                   </pic:cNvPr>
                                   <pic:cNvPicPr>
                                     <a:picLocks noChangeAspect="1" noChangeArrowheads="1"/>
                                   </pic:cNvPicPr>
                                 </pic:nvPicPr>
                                 <pic:blipFill>
-                                  <a:blip r:embed="rId9">
+                                  <a:blip r:embed="rId29">
                                     <a:extLst>
                                       <a:ext uri="{28A0092B-C50C-407E-A947-70E740481C1C}">
                                         <a14:useLocalDpi xmlns:a14="http://schemas.microsoft.com/office/drawing/2010/main" val="0"/>
@@ -8299,7 +9318,7 @@
                           <wp:extent cx="180000" cy="180000"/>
                           <wp:effectExtent l="0" t="0" r="0" b="0"/>
                           <wp:docPr id="7" name="Picture 7" title="Software University @ Twitter">
-                            <a:hlinkClick xmlns:a="http://schemas.openxmlformats.org/drawingml/2006/main" r:id="rId11"/>
+                            <a:hlinkClick xmlns:a="http://schemas.openxmlformats.org/drawingml/2006/main" r:id="rId30"/>
                           </wp:docPr>
                           <wp:cNvGraphicFramePr>
                             <a:graphicFrameLocks xmlns:a="http://schemas.openxmlformats.org/drawingml/2006/main" noChangeAspect="1"/>
@@ -8309,12 +9328,12 @@
                               <pic:pic xmlns:pic="http://schemas.openxmlformats.org/drawingml/2006/picture">
                                 <pic:nvPicPr>
                                   <pic:cNvPr id="7" name="Picture 7" title="Software University @ Twitter">
-                                    <a:hlinkClick r:id="rId11"/>
+                                    <a:hlinkClick r:id="rId30"/>
                                   </pic:cNvPr>
                                   <pic:cNvPicPr/>
                                 </pic:nvPicPr>
                                 <pic:blipFill>
-                                  <a:blip r:embed="rId12"/>
+                                  <a:blip r:embed="rId31"/>
                                   <a:stretch>
                                     <a:fillRect/>
                                   </a:stretch>
@@ -8353,7 +9372,7 @@
                           <wp:extent cx="180000" cy="180000"/>
                           <wp:effectExtent l="0" t="0" r="0" b="0"/>
                           <wp:docPr id="17" name="Picture 17" title="Software University @ YouTube">
-                            <a:hlinkClick xmlns:a="http://schemas.openxmlformats.org/drawingml/2006/main" r:id="rId13"/>
+                            <a:hlinkClick xmlns:a="http://schemas.openxmlformats.org/drawingml/2006/main" r:id="rId32"/>
                           </wp:docPr>
                           <wp:cNvGraphicFramePr>
                             <a:graphicFrameLocks xmlns:a="http://schemas.openxmlformats.org/drawingml/2006/main" noChangeAspect="1"/>
@@ -8363,12 +9382,12 @@
                               <pic:pic xmlns:pic="http://schemas.openxmlformats.org/drawingml/2006/picture">
                                 <pic:nvPicPr>
                                   <pic:cNvPr id="17" name="Picture 17" title="Software University @ YouTube">
-                                    <a:hlinkClick r:id="rId13"/>
+                                    <a:hlinkClick r:id="rId32"/>
                                   </pic:cNvPr>
                                   <pic:cNvPicPr/>
                                 </pic:nvPicPr>
                                 <pic:blipFill>
-                                  <a:blip r:embed="rId14"/>
+                                  <a:blip r:embed="rId33"/>
                                   <a:stretch>
                                     <a:fillRect/>
                                   </a:stretch>
@@ -8407,7 +9426,7 @@
                           <wp:extent cx="180000" cy="180000"/>
                           <wp:effectExtent l="0" t="0" r="0" b="0"/>
                           <wp:docPr id="21" name="Picture 21">
-                            <a:hlinkClick xmlns:a="http://schemas.openxmlformats.org/drawingml/2006/main" r:id="rId15"/>
+                            <a:hlinkClick xmlns:a="http://schemas.openxmlformats.org/drawingml/2006/main" r:id="rId34"/>
                           </wp:docPr>
                           <wp:cNvGraphicFramePr>
                             <a:graphicFrameLocks xmlns:a="http://schemas.openxmlformats.org/drawingml/2006/main" noChangeAspect="1"/>
@@ -8417,14 +9436,14 @@
                               <pic:pic xmlns:pic="http://schemas.openxmlformats.org/drawingml/2006/picture">
                                 <pic:nvPicPr>
                                   <pic:cNvPr id="21" name="Picture 21">
-                                    <a:hlinkClick r:id="rId15"/>
+                                    <a:hlinkClick r:id="rId34"/>
                                   </pic:cNvPr>
                                   <pic:cNvPicPr>
                                     <a:picLocks noChangeAspect="1" noChangeArrowheads="1"/>
                                   </pic:cNvPicPr>
                                 </pic:nvPicPr>
                                 <pic:blipFill rotWithShape="1">
-                                  <a:blip r:embed="rId16">
+                                  <a:blip r:embed="rId35">
                                     <a:extLst>
                                       <a:ext uri="{28A0092B-C50C-407E-A947-70E740481C1C}">
                                         <a14:useLocalDpi xmlns:a14="http://schemas.microsoft.com/office/drawing/2010/main" val="0"/>
@@ -8477,7 +9496,7 @@
                           <wp:extent cx="180000" cy="180000"/>
                           <wp:effectExtent l="0" t="0" r="0" b="0"/>
                           <wp:docPr id="22" name="Picture 22">
-                            <a:hlinkClick xmlns:a="http://schemas.openxmlformats.org/drawingml/2006/main" r:id="rId17"/>
+                            <a:hlinkClick xmlns:a="http://schemas.openxmlformats.org/drawingml/2006/main" r:id="rId36"/>
                           </wp:docPr>
                           <wp:cNvGraphicFramePr>
                             <a:graphicFrameLocks xmlns:a="http://schemas.openxmlformats.org/drawingml/2006/main" noChangeAspect="1"/>
@@ -8487,14 +9506,14 @@
                               <pic:pic xmlns:pic="http://schemas.openxmlformats.org/drawingml/2006/picture">
                                 <pic:nvPicPr>
                                   <pic:cNvPr id="22" name="Picture 22">
-                                    <a:hlinkClick r:id="rId17"/>
+                                    <a:hlinkClick r:id="rId36"/>
                                   </pic:cNvPr>
                                   <pic:cNvPicPr>
                                     <a:picLocks noChangeAspect="1" noChangeArrowheads="1"/>
                                   </pic:cNvPicPr>
                                 </pic:nvPicPr>
                                 <pic:blipFill>
-                                  <a:blip r:embed="rId18">
+                                  <a:blip r:embed="rId37">
                                     <a:extLst>
                                       <a:ext uri="{28A0092B-C50C-407E-A947-70E740481C1C}">
                                         <a14:useLocalDpi xmlns:a14="http://schemas.microsoft.com/office/drawing/2010/main" val="0"/>
@@ -8544,7 +9563,7 @@
                           <wp:extent cx="180000" cy="180000"/>
                           <wp:effectExtent l="0" t="0" r="0" b="0"/>
                           <wp:docPr id="14" name="Picture 14" title="Software University: Email Us">
-                            <a:hlinkClick xmlns:a="http://schemas.openxmlformats.org/drawingml/2006/main" r:id="rId19"/>
+                            <a:hlinkClick xmlns:a="http://schemas.openxmlformats.org/drawingml/2006/main" r:id="rId38"/>
                           </wp:docPr>
                           <wp:cNvGraphicFramePr>
                             <a:graphicFrameLocks xmlns:a="http://schemas.openxmlformats.org/drawingml/2006/main" noChangeAspect="1"/>
@@ -8554,12 +9573,12 @@
                               <pic:pic xmlns:pic="http://schemas.openxmlformats.org/drawingml/2006/picture">
                                 <pic:nvPicPr>
                                   <pic:cNvPr id="23" name="Picture 23" title="Software University: Email Us">
-                                    <a:hlinkClick r:id="rId19"/>
+                                    <a:hlinkClick r:id="rId38"/>
                                   </pic:cNvPr>
                                   <pic:cNvPicPr/>
                                 </pic:nvPicPr>
                                 <pic:blipFill>
-                                  <a:blip r:embed="rId20"/>
+                                  <a:blip r:embed="rId39"/>
                                   <a:stretch>
                                     <a:fillRect/>
                                   </a:stretch>
@@ -8622,7 +9641,7 @@
                   </pic:cNvPicPr>
                 </pic:nvPicPr>
                 <pic:blipFill>
-                  <a:blip r:embed="rId22">
+                  <a:blip r:embed="rId40">
                     <a:extLst>
                       <a:ext uri="{28A0092B-C50C-407E-A947-70E740481C1C}">
                         <a14:useLocalDpi xmlns:a14="http://schemas.microsoft.com/office/drawing/2010/main" val="0"/>
@@ -8727,7 +9746,7 @@
             </wp:anchor>
           </w:drawing>
         </mc:Choice>
-        <mc:Fallback xmlns:w16sdtdh="http://schemas.microsoft.com/office/word/2020/wordml/sdtdatahash" xmlns:w16="http://schemas.microsoft.com/office/word/2018/wordml" xmlns:w16cid="http://schemas.microsoft.com/office/word/2016/wordml/cid" xmlns:w16cex="http://schemas.microsoft.com/office/word/2018/wordml/cex" xmlns:am3d="http://schemas.microsoft.com/office/drawing/2017/model3d" xmlns:aink="http://schemas.microsoft.com/office/drawing/2016/ink" xmlns:cx8="http://schemas.microsoft.com/office/drawing/2016/5/14/chartex" xmlns:cx7="http://schemas.microsoft.com/office/drawing/2016/5/13/chartex" xmlns:cx6="http://schemas.microsoft.com/office/drawing/2016/5/12/chartex" xmlns:cx5="http://schemas.microsoft.com/office/drawing/2016/5/11/chartex" xmlns:cx4="http://schemas.microsoft.com/office/drawing/2016/5/10/chartex" xmlns:cx3="http://schemas.microsoft.com/office/drawing/2016/5/9/chartex" xmlns:cx2="http://schemas.microsoft.com/office/drawing/2015/10/21/chartex" xmlns:cx1="http://schemas.microsoft.com/office/drawing/2015/9/8/chartex">
+        <mc:Fallback xmlns:cx1="http://schemas.microsoft.com/office/drawing/2015/9/8/chartex" xmlns:cx2="http://schemas.microsoft.com/office/drawing/2015/10/21/chartex" xmlns:cx3="http://schemas.microsoft.com/office/drawing/2016/5/9/chartex" xmlns:cx4="http://schemas.microsoft.com/office/drawing/2016/5/10/chartex" xmlns:cx5="http://schemas.microsoft.com/office/drawing/2016/5/11/chartex" xmlns:cx6="http://schemas.microsoft.com/office/drawing/2016/5/12/chartex" xmlns:cx7="http://schemas.microsoft.com/office/drawing/2016/5/13/chartex" xmlns:cx8="http://schemas.microsoft.com/office/drawing/2016/5/14/chartex" xmlns:aink="http://schemas.microsoft.com/office/drawing/2016/ink" xmlns:am3d="http://schemas.microsoft.com/office/drawing/2017/model3d" xmlns:w16cex="http://schemas.microsoft.com/office/word/2018/wordml/cex" xmlns:w16cid="http://schemas.microsoft.com/office/word/2016/wordml/cid" xmlns:w16="http://schemas.microsoft.com/office/word/2018/wordml" xmlns:w16sdtdh="http://schemas.microsoft.com/office/word/2020/wordml/sdtdatahash">
           <w:pict>
             <v:line w14:anchorId="265EF7C6" id="Straight Connector 19" o:spid="_x0000_s1026" style="position:absolute;flip:y;z-index:251659264;visibility:visible;mso-wrap-style:square;mso-width-percent:0;mso-height-percent:0;mso-wrap-distance-left:9pt;mso-wrap-distance-top:0;mso-wrap-distance-right:9pt;mso-wrap-distance-bottom:0;mso-position-horizontal:absolute;mso-position-horizontal-relative:text;mso-position-vertical:absolute;mso-position-vertical-relative:text;mso-width-percent:0;mso-height-percent:0;mso-width-relative:page;mso-height-relative:page" from="-.1pt,5.2pt" to="520.7pt,5.2pt" o:gfxdata="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" strokecolor="#974706 [1609]" strokeweight="1pt">
               <v:stroke endcap="round"/>
@@ -8834,7 +9853,7 @@
                               <w:sz w:val="18"/>
                               <w:szCs w:val="18"/>
                             </w:rPr>
-                            <w:t>5</w:t>
+                            <w:t>1</w:t>
                           </w:r>
                           <w:r>
                             <w:rPr>
@@ -8909,7 +9928,11 @@
         </mc:Choice>
         <mc:Fallback>
           <w:pict>
-            <v:shape w14:anchorId="57CED27D" id="Text Box 12" o:spid="_x0000_s1028" type="#_x0000_t202" style="position:absolute;margin-left:444.65pt;margin-top:26.95pt;width:70.9pt;height:15.9pt;z-index:251662336;visibility:visible;mso-wrap-style:square;mso-width-percent:0;mso-height-percent:0;mso-wrap-distance-left:9pt;mso-wrap-distance-top:0;mso-wrap-distance-right:9pt;mso-wrap-distance-bottom:0;mso-position-horizontal:absolute;mso-position-horizontal-relative:text;mso-position-vertical:absolute;mso-position-vertical-relative:text;mso-width-percent:0;mso-height-percent:0;mso-width-relative:page;mso-height-relative:page;v-text-anchor:middle" o:gfxdata="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" filled="f" stroked="f" strokeweight=".5pt">
+            <v:shapetype w14:anchorId="57CED27D" id="_x0000_t202" coordsize="21600,21600" o:spt="202" path="m,l,21600r21600,l21600,xe">
+              <v:stroke joinstyle="miter"/>
+              <v:path gradientshapeok="t" o:connecttype="rect"/>
+            </v:shapetype>
+            <v:shape id="Text Box 12" o:spid="_x0000_s1028" type="#_x0000_t202" style="position:absolute;margin-left:444.65pt;margin-top:26.95pt;width:70.9pt;height:15.9pt;z-index:251662336;visibility:visible;mso-wrap-style:square;mso-width-percent:0;mso-height-percent:0;mso-wrap-distance-left:9pt;mso-wrap-distance-top:0;mso-wrap-distance-right:9pt;mso-wrap-distance-bottom:0;mso-position-horizontal:absolute;mso-position-horizontal-relative:text;mso-position-vertical:absolute;mso-position-vertical-relative:text;mso-width-percent:0;mso-height-percent:0;mso-width-relative:page;mso-height-relative:page;v-text-anchor:middle" o:gfxdata="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" filled="f" stroked="f" strokeweight=".5pt">
               <v:textbox inset="0,0,0,0">
                 <w:txbxContent>
                   <w:p>
@@ -8955,7 +9978,7 @@
                         <w:sz w:val="18"/>
                         <w:szCs w:val="18"/>
                       </w:rPr>
-                      <w:t>5</w:t>
+                      <w:t>1</w:t>
                     </w:r>
                     <w:r>
                       <w:rPr>
@@ -12912,7 +13935,7 @@
 </file>
 
 <file path=customXml/itemProps1.xml><?xml version="1.0" encoding="utf-8"?>
-<ds:datastoreItem xmlns:ds="http://schemas.openxmlformats.org/officeDocument/2006/customXml" ds:itemID="{34803319-A632-439D-984C-0F2960DD9D73}">
+<ds:datastoreItem xmlns:ds="http://schemas.openxmlformats.org/officeDocument/2006/customXml" ds:itemID="{BAFEE8F8-9E8A-4A49-B190-46FE04F53DEC}">
   <ds:schemaRefs>
     <ds:schemaRef ds:uri="http://schemas.openxmlformats.org/officeDocument/2006/bibliography"/>
   </ds:schemaRefs>

</xml_diff>